<commit_message>
Remise en conformité des spécifications avec l'évaluation
</commit_message>
<xml_diff>
--- a/P9_01_Evaluation_Conformite.docx
+++ b/P9_01_Evaluation_Conformite.docx
@@ -1,6 +1,6 @@
 
 <file path=word/document.xml><?xml version="1.0" encoding="utf-8"?>
-<w:document xmlns:wpc="http://schemas.microsoft.com/office/word/2010/wordprocessingCanvas" xmlns:cx="http://schemas.microsoft.com/office/drawing/2014/chartex" xmlns:cx1="http://schemas.microsoft.com/office/drawing/2015/9/8/chartex" xmlns:cx2="http://schemas.microsoft.com/office/drawing/2015/10/21/chartex" xmlns:cx3="http://schemas.microsoft.com/office/drawing/2016/5/9/chartex" xmlns:cx4="http://schemas.microsoft.com/office/drawing/2016/5/10/chartex" xmlns:cx5="http://schemas.microsoft.com/office/drawing/2016/5/11/chartex" xmlns:cx6="http://schemas.microsoft.com/office/drawing/2016/5/12/chartex" xmlns:cx7="http://schemas.microsoft.com/office/drawing/2016/5/13/chartex" xmlns:cx8="http://schemas.microsoft.com/office/drawing/2016/5/14/chartex" xmlns:mc="http://schemas.openxmlformats.org/markup-compatibility/2006" xmlns:aink="http://schemas.microsoft.com/office/drawing/2016/ink" xmlns:am3d="http://schemas.microsoft.com/office/drawing/2017/model3d" xmlns:o="urn:schemas-microsoft-com:office:office" xmlns:oel="http://schemas.microsoft.com/office/2019/extlst" xmlns:r="http://schemas.openxmlformats.org/officeDocument/2006/relationships" xmlns:m="http://schemas.openxmlformats.org/officeDocument/2006/math" xmlns:v="urn:schemas-microsoft-com:vml" xmlns:wp14="http://schemas.microsoft.com/office/word/2010/wordprocessingDrawing" xmlns:wp="http://schemas.openxmlformats.org/drawingml/2006/wordprocessingDrawing" xmlns:w10="urn:schemas-microsoft-com:office:word" xmlns:w="http://schemas.openxmlformats.org/wordprocessingml/2006/main" xmlns:w14="http://schemas.microsoft.com/office/word/2010/wordml" xmlns:w15="http://schemas.microsoft.com/office/word/2012/wordml" xmlns:w16cex="http://schemas.microsoft.com/office/word/2018/wordml/cex" xmlns:w16cid="http://schemas.microsoft.com/office/word/2016/wordml/cid" xmlns:w16="http://schemas.microsoft.com/office/word/2018/wordml" xmlns:w16sdtdh="http://schemas.microsoft.com/office/word/2020/wordml/sdtdatahash" xmlns:w16se="http://schemas.microsoft.com/office/word/2015/wordml/symex" xmlns:wpg="http://schemas.microsoft.com/office/word/2010/wordprocessingGroup" xmlns:wpi="http://schemas.microsoft.com/office/word/2010/wordprocessingInk" xmlns:wne="http://schemas.microsoft.com/office/word/2006/wordml" xmlns:wps="http://schemas.microsoft.com/office/word/2010/wordprocessingShape" mc:Ignorable="w14 w15 w16se w16cid w16 w16cex w16sdtdh wp14">
+<w:document xmlns:wpc="http://schemas.microsoft.com/office/word/2010/wordprocessingCanvas" xmlns:cx="http://schemas.microsoft.com/office/drawing/2014/chartex" xmlns:cx1="http://schemas.microsoft.com/office/drawing/2015/9/8/chartex" xmlns:cx2="http://schemas.microsoft.com/office/drawing/2015/10/21/chartex" xmlns:cx3="http://schemas.microsoft.com/office/drawing/2016/5/9/chartex" xmlns:cx4="http://schemas.microsoft.com/office/drawing/2016/5/10/chartex" xmlns:cx5="http://schemas.microsoft.com/office/drawing/2016/5/11/chartex" xmlns:cx6="http://schemas.microsoft.com/office/drawing/2016/5/12/chartex" xmlns:cx7="http://schemas.microsoft.com/office/drawing/2016/5/13/chartex" xmlns:cx8="http://schemas.microsoft.com/office/drawing/2016/5/14/chartex" xmlns:mc="http://schemas.openxmlformats.org/markup-compatibility/2006" xmlns:aink="http://schemas.microsoft.com/office/drawing/2016/ink" xmlns:am3d="http://schemas.microsoft.com/office/drawing/2017/model3d" xmlns:o="urn:schemas-microsoft-com:office:office" xmlns:r="http://schemas.openxmlformats.org/officeDocument/2006/relationships" xmlns:m="http://schemas.openxmlformats.org/officeDocument/2006/math" xmlns:v="urn:schemas-microsoft-com:vml" xmlns:wp14="http://schemas.microsoft.com/office/word/2010/wordprocessingDrawing" xmlns:wp="http://schemas.openxmlformats.org/drawingml/2006/wordprocessingDrawing" xmlns:w10="urn:schemas-microsoft-com:office:word" xmlns:w="http://schemas.openxmlformats.org/wordprocessingml/2006/main" xmlns:w14="http://schemas.microsoft.com/office/word/2010/wordml" xmlns:w15="http://schemas.microsoft.com/office/word/2012/wordml" xmlns:w16cex="http://schemas.microsoft.com/office/word/2018/wordml/cex" xmlns:w16cid="http://schemas.microsoft.com/office/word/2016/wordml/cid" xmlns:w16="http://schemas.microsoft.com/office/word/2018/wordml" xmlns:w16sdtdh="http://schemas.microsoft.com/office/word/2020/wordml/sdtdatahash" xmlns:w16se="http://schemas.microsoft.com/office/word/2015/wordml/symex" xmlns:wpg="http://schemas.microsoft.com/office/word/2010/wordprocessingGroup" xmlns:wpi="http://schemas.microsoft.com/office/word/2010/wordprocessingInk" xmlns:wne="http://schemas.microsoft.com/office/word/2006/wordml" xmlns:wps="http://schemas.microsoft.com/office/word/2010/wordprocessingShape" mc:Ignorable="w14 w15 w16se w16cid w16 w16cex w16sdtdh wp14">
   <w:body>
     <w:p>
       <w:r>
@@ -179,7 +179,7 @@
           </mc:Choice>
           <mc:Fallback>
             <w:pict>
-              <v:group w14:anchorId="5F840980" id="Groupe 151" o:spid="_x0000_s1026" style="position:absolute;margin-left:-8.25pt;margin-top:0;width:633.25pt;height:110.25pt;z-index:251658240;mso-position-horizontal-relative:page;mso-position-vertical-relative:page;mso-width-relative:margin;mso-height-relative:margin" coordorigin="12771,30799" coordsize="80424,14001" o:gfxdata="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">
+              <v:group w14:anchorId="5F840980" id="Groupe 151" o:spid="_x0000_s1026" style="position:absolute;margin-left:-8.25pt;margin-top:0;width:633.25pt;height:110.25pt;z-index:251658240;mso-position-horizontal-relative:page;mso-position-vertical-relative:page;mso-width-relative:margin;mso-height-relative:margin" coordorigin="12771,30799" coordsize="80424,14001" o:gfxdata="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">
                 <v:group id="Groupe 1" o:spid="_x0000_s1027" style="position:absolute;left:12771;top:30799;width:80425;height:14001" coordorigin="-876" coordsize="74028,12161" o:gfxdata="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">
                   <v:rect id="Rectangle 2" o:spid="_x0000_s1028" style="position:absolute;width:73152;height:12161;visibility:visible;mso-wrap-style:square;v-text-anchor:middle" o:gfxdata="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" fillcolor="#327e96" stroked="f">
                     <v:textbox inset="2.53958mm,2.53958mm,2.53958mm,2.53958mm">
@@ -264,6 +264,7 @@
         </w:rPr>
         <w:t xml:space="preserve">- </w:t>
       </w:r>
+      <w:proofErr w:type="spellStart"/>
       <w:r>
         <w:rPr>
           <w:rFonts w:ascii="Open Sans" w:eastAsia="Open Sans" w:hAnsi="Open Sans" w:cs="Open Sans"/>
@@ -272,7 +273,18 @@
           <w:sz w:val="44"/>
           <w:szCs w:val="44"/>
         </w:rPr>
-        <w:t xml:space="preserve">SuperTechSoft </w:t>
+        <w:t>SuperTechSoft</w:t>
+      </w:r>
+      <w:proofErr w:type="spellEnd"/>
+      <w:r>
+        <w:rPr>
+          <w:rFonts w:ascii="Open Sans" w:eastAsia="Open Sans" w:hAnsi="Open Sans" w:cs="Open Sans"/>
+          <w:b/>
+          <w:color w:val="2D7287"/>
+          <w:sz w:val="44"/>
+          <w:szCs w:val="44"/>
+        </w:rPr>
+        <w:t xml:space="preserve"> </w:t>
       </w:r>
       <w:r>
         <w:rPr>
@@ -558,6 +570,7 @@
         <w:t xml:space="preserve">– </w:t>
       </w:r>
       <w:bookmarkEnd w:id="3"/>
+      <w:proofErr w:type="spellStart"/>
       <w:r>
         <w:rPr>
           <w:b/>
@@ -568,6 +581,7 @@
         </w:rPr>
         <w:t>SuperTechSoft</w:t>
       </w:r>
+      <w:proofErr w:type="spellEnd"/>
     </w:p>
     <w:p>
       <w:pPr>
@@ -918,14 +932,27 @@
       <w:r>
         <w:t xml:space="preserve">Tableau </w:t>
       </w:r>
-      <w:fldSimple w:instr=" SEQ Tableau \* ARABIC ">
-        <w:r>
-          <w:rPr>
-            <w:noProof/>
-          </w:rPr>
-          <w:t>1</w:t>
-        </w:r>
-      </w:fldSimple>
+      <w:r>
+        <w:fldChar w:fldCharType="begin"/>
+      </w:r>
+      <w:r>
+        <w:instrText xml:space="preserve"> SEQ Tableau \* ARABIC </w:instrText>
+      </w:r>
+      <w:r>
+        <w:fldChar w:fldCharType="separate"/>
+      </w:r>
+      <w:r>
+        <w:rPr>
+          <w:noProof/>
+        </w:rPr>
+        <w:t>1</w:t>
+      </w:r>
+      <w:r>
+        <w:rPr>
+          <w:noProof/>
+        </w:rPr>
+        <w:fldChar w:fldCharType="end"/>
+      </w:r>
       <w:r>
         <w:t xml:space="preserve"> </w:t>
       </w:r>
@@ -4096,14 +4123,27 @@
       <w:r>
         <w:t xml:space="preserve">Figure </w:t>
       </w:r>
-      <w:fldSimple w:instr=" SEQ Figure \* ARABIC ">
-        <w:r>
-          <w:rPr>
-            <w:noProof/>
-          </w:rPr>
-          <w:t>1</w:t>
-        </w:r>
-      </w:fldSimple>
+      <w:r>
+        <w:fldChar w:fldCharType="begin"/>
+      </w:r>
+      <w:r>
+        <w:instrText xml:space="preserve"> SEQ Figure \* ARABIC </w:instrText>
+      </w:r>
+      <w:r>
+        <w:fldChar w:fldCharType="separate"/>
+      </w:r>
+      <w:r>
+        <w:rPr>
+          <w:noProof/>
+        </w:rPr>
+        <w:t>1</w:t>
+      </w:r>
+      <w:r>
+        <w:rPr>
+          <w:noProof/>
+        </w:rPr>
+        <w:fldChar w:fldCharType="end"/>
+      </w:r>
       <w:r>
         <w:t xml:space="preserve"> : Vision de l'architecture cible </w:t>
       </w:r>
@@ -4282,14 +4322,27 @@
       <w:r>
         <w:t xml:space="preserve">Figure </w:t>
       </w:r>
-      <w:fldSimple w:instr=" SEQ Figure \* ARABIC ">
-        <w:r>
-          <w:rPr>
-            <w:noProof/>
-          </w:rPr>
-          <w:t>2</w:t>
-        </w:r>
-      </w:fldSimple>
+      <w:r>
+        <w:fldChar w:fldCharType="begin"/>
+      </w:r>
+      <w:r>
+        <w:instrText xml:space="preserve"> SEQ Figure \* ARABIC </w:instrText>
+      </w:r>
+      <w:r>
+        <w:fldChar w:fldCharType="separate"/>
+      </w:r>
+      <w:r>
+        <w:rPr>
+          <w:noProof/>
+        </w:rPr>
+        <w:t>2</w:t>
+      </w:r>
+      <w:r>
+        <w:rPr>
+          <w:noProof/>
+        </w:rPr>
+        <w:fldChar w:fldCharType="end"/>
+      </w:r>
       <w:r>
         <w:t xml:space="preserve"> : Diagramme d'implémentation de l'architecture du projet "SCS GED"</w:t>
       </w:r>
@@ -5856,14 +5909,7 @@
                 <w:sz w:val="20"/>
                 <w:szCs w:val="20"/>
               </w:rPr>
-              <w:t xml:space="preserve"> </w:t>
-            </w:r>
-            <w:r>
-              <w:rPr>
-                <w:sz w:val="20"/>
-                <w:szCs w:val="20"/>
-              </w:rPr>
-              <w:t>le document de définition d’architecture</w:t>
+              <w:t xml:space="preserve"> le document de définition d’architecture</w:t>
             </w:r>
             <w:r>
               <w:rPr>
@@ -6307,13 +6353,13 @@
                           <pic:cNvPicPr/>
                         </pic:nvPicPr>
                         <pic:blipFill>
-                          <a:blip r:embed="rId16" cstate="print">
+                          <a:blip r:embed="rId25" cstate="print">
                             <a:extLst>
                               <a:ext uri="{28A0092B-C50C-407E-A947-70E740481C1C}">
                                 <a14:useLocalDpi xmlns:a14="http://schemas.microsoft.com/office/drawing/2010/main" val="0"/>
                               </a:ext>
                               <a:ext uri="{96DAC541-7B7A-43D3-8B79-37D633B846F1}">
-                                <asvg:svgBlip xmlns:asvg="http://schemas.microsoft.com/office/drawing/2016/SVG/main" r:embed="rId25"/>
+                                <asvg:svgBlip xmlns:asvg="http://schemas.microsoft.com/office/drawing/2016/SVG/main" r:embed="rId26"/>
                               </a:ext>
                             </a:extLst>
                           </a:blip>
@@ -6412,14 +6458,27 @@
       <w:r>
         <w:t xml:space="preserve">Tableau </w:t>
       </w:r>
-      <w:fldSimple w:instr=" SEQ Tableau \* ARABIC ">
-        <w:r>
-          <w:rPr>
-            <w:noProof/>
-          </w:rPr>
-          <w:t>2</w:t>
-        </w:r>
-      </w:fldSimple>
+      <w:r>
+        <w:fldChar w:fldCharType="begin"/>
+      </w:r>
+      <w:r>
+        <w:instrText xml:space="preserve"> SEQ Tableau \* ARABIC </w:instrText>
+      </w:r>
+      <w:r>
+        <w:fldChar w:fldCharType="separate"/>
+      </w:r>
+      <w:r>
+        <w:rPr>
+          <w:noProof/>
+        </w:rPr>
+        <w:t>2</w:t>
+      </w:r>
+      <w:r>
+        <w:rPr>
+          <w:noProof/>
+        </w:rPr>
+        <w:fldChar w:fldCharType="end"/>
+      </w:r>
       <w:r>
         <w:t xml:space="preserve"> : Table d'évaluation de l'architecture technique</w:t>
       </w:r>
@@ -7828,14 +7887,12 @@
               <w:spacing w:after="0"/>
               <w:jc w:val="both"/>
               <w:rPr>
-                <w:color w:val="FF0000"/>
-                <w:sz w:val="20"/>
-                <w:szCs w:val="20"/>
-              </w:rPr>
-            </w:pPr>
-            <w:r>
-              <w:rPr>
-                <w:color w:val="FF0000"/>
+                <w:sz w:val="20"/>
+                <w:szCs w:val="20"/>
+              </w:rPr>
+            </w:pPr>
+            <w:r>
+              <w:rPr>
                 <w:sz w:val="20"/>
                 <w:szCs w:val="20"/>
               </w:rPr>
@@ -8191,21 +8248,7 @@
                 <w:sz w:val="20"/>
                 <w:szCs w:val="20"/>
               </w:rPr>
-              <w:t>L’architecture logicielle favorise la r</w:t>
-            </w:r>
-            <w:r>
-              <w:rPr>
-                <w:sz w:val="20"/>
-                <w:szCs w:val="20"/>
-              </w:rPr>
-              <w:t>éutilisation des systèmes existant</w:t>
-            </w:r>
-            <w:r>
-              <w:rPr>
-                <w:sz w:val="20"/>
-                <w:szCs w:val="20"/>
-              </w:rPr>
-              <w:t xml:space="preserve"> et l’absence de redondance. Il n’existe pas d’applicatif déjà déployés permettant de satisfaire aux besoins exprimées.</w:t>
+              <w:t>L’architecture logicielle favorise la réutilisation des systèmes existant et l’absence de redondance. Il n’existe pas d’applicatif déjà déployés permettant de satisfaire aux besoins exprimées.</w:t>
             </w:r>
           </w:p>
         </w:tc>
@@ -8329,6 +8372,27 @@
                 <w:szCs w:val="20"/>
               </w:rPr>
             </w:pPr>
+            <w:r>
+              <w:rPr>
+                <w:sz w:val="20"/>
+                <w:szCs w:val="20"/>
+              </w:rPr>
+              <w:t>Non évaluable en l’absence de spécification de l’architecture existante. En attente d’information supplémentair</w:t>
+            </w:r>
+            <w:r>
+              <w:rPr>
+                <w:sz w:val="20"/>
+                <w:szCs w:val="20"/>
+              </w:rPr>
+              <w:t>es</w:t>
+            </w:r>
+            <w:r>
+              <w:rPr>
+                <w:sz w:val="20"/>
+                <w:szCs w:val="20"/>
+              </w:rPr>
+              <w:t xml:space="preserve"> par le client.</w:t>
+            </w:r>
           </w:p>
         </w:tc>
       </w:tr>
@@ -8353,14 +8417,12 @@
               <w:spacing w:after="0"/>
               <w:jc w:val="both"/>
               <w:rPr>
-                <w:color w:val="FF0000"/>
-                <w:sz w:val="20"/>
-                <w:szCs w:val="20"/>
-              </w:rPr>
-            </w:pPr>
-            <w:r>
-              <w:rPr>
-                <w:color w:val="FF0000"/>
+                <w:sz w:val="20"/>
+                <w:szCs w:val="20"/>
+              </w:rPr>
+            </w:pPr>
+            <w:r>
+              <w:rPr>
                 <w:sz w:val="20"/>
                 <w:szCs w:val="20"/>
               </w:rPr>
@@ -8512,7 +8574,7 @@
       </w:tr>
       <w:tr>
         <w:trPr>
-          <w:trHeight w:val="388"/>
+          <w:trHeight w:val="26"/>
         </w:trPr>
         <w:tc>
           <w:tcPr>
@@ -8531,14 +8593,12 @@
               <w:spacing w:after="0"/>
               <w:jc w:val="both"/>
               <w:rPr>
-                <w:color w:val="FF0000"/>
-                <w:sz w:val="20"/>
-                <w:szCs w:val="20"/>
-              </w:rPr>
-            </w:pPr>
-            <w:r>
-              <w:rPr>
-                <w:color w:val="FF0000"/>
+                <w:sz w:val="20"/>
+                <w:szCs w:val="20"/>
+              </w:rPr>
+            </w:pPr>
+            <w:r>
+              <w:rPr>
                 <w:sz w:val="20"/>
                 <w:szCs w:val="20"/>
               </w:rPr>
@@ -8699,14 +8759,27 @@
       <w:r>
         <w:t xml:space="preserve">Tableau </w:t>
       </w:r>
-      <w:fldSimple w:instr=" SEQ Tableau \* ARABIC ">
-        <w:r>
-          <w:rPr>
-            <w:noProof/>
-          </w:rPr>
-          <w:t>3</w:t>
-        </w:r>
-      </w:fldSimple>
+      <w:r>
+        <w:fldChar w:fldCharType="begin"/>
+      </w:r>
+      <w:r>
+        <w:instrText xml:space="preserve"> SEQ Tableau \* ARABIC </w:instrText>
+      </w:r>
+      <w:r>
+        <w:fldChar w:fldCharType="separate"/>
+      </w:r>
+      <w:r>
+        <w:rPr>
+          <w:noProof/>
+        </w:rPr>
+        <w:t>3</w:t>
+      </w:r>
+      <w:r>
+        <w:rPr>
+          <w:noProof/>
+        </w:rPr>
+        <w:fldChar w:fldCharType="end"/>
+      </w:r>
       <w:r>
         <w:t xml:space="preserve"> </w:t>
       </w:r>
@@ -9231,7 +9304,6 @@
             </w:pPr>
             <w:r>
               <w:rPr>
-                <w:color w:val="FF0000"/>
                 <w:sz w:val="20"/>
                 <w:szCs w:val="20"/>
               </w:rPr>
@@ -9404,56 +9476,14 @@
                 <w:sz w:val="20"/>
                 <w:szCs w:val="20"/>
               </w:rPr>
-              <w:t>Les t</w:t>
-            </w:r>
-            <w:r>
-              <w:rPr>
-                <w:sz w:val="20"/>
-                <w:szCs w:val="20"/>
-              </w:rPr>
-              <w:t>raitements</w:t>
-            </w:r>
-            <w:r>
-              <w:rPr>
-                <w:sz w:val="20"/>
-                <w:szCs w:val="20"/>
-              </w:rPr>
-              <w:t xml:space="preserve"> </w:t>
-            </w:r>
-            <w:r>
-              <w:rPr>
-                <w:sz w:val="20"/>
-                <w:szCs w:val="20"/>
-              </w:rPr>
-              <w:t xml:space="preserve">d’action à longue durée ou </w:t>
-            </w:r>
-            <w:r>
-              <w:rPr>
-                <w:sz w:val="20"/>
-                <w:szCs w:val="20"/>
-              </w:rPr>
-              <w:t xml:space="preserve">volumineuses </w:t>
-            </w:r>
-            <w:r>
-              <w:rPr>
-                <w:sz w:val="20"/>
-                <w:szCs w:val="20"/>
-              </w:rPr>
-              <w:t xml:space="preserve">sont réalisés </w:t>
-            </w:r>
-            <w:r>
-              <w:rPr>
-                <w:sz w:val="20"/>
-                <w:szCs w:val="20"/>
-              </w:rPr>
-              <w:t>en asynchrone</w:t>
-            </w:r>
-            <w:r>
-              <w:rPr>
-                <w:sz w:val="20"/>
-                <w:szCs w:val="20"/>
-              </w:rPr>
-              <w:t>.</w:t>
+              <w:t>Les traitements</w:t>
+            </w:r>
+            <w:r>
+              <w:rPr>
+                <w:sz w:val="20"/>
+                <w:szCs w:val="20"/>
+              </w:rPr>
+              <w:t xml:space="preserve"> d’action à longue durée ou volumineuses sont réalisés en asynchrone.</w:t>
             </w:r>
           </w:p>
         </w:tc>
@@ -9625,56 +9655,30 @@
                 <w:sz w:val="20"/>
                 <w:szCs w:val="20"/>
               </w:rPr>
-              <w:t>Les e</w:t>
-            </w:r>
-            <w:r>
-              <w:rPr>
-                <w:sz w:val="20"/>
-                <w:szCs w:val="20"/>
-              </w:rPr>
-              <w:t xml:space="preserve">rreurs </w:t>
-            </w:r>
-            <w:r>
-              <w:rPr>
-                <w:sz w:val="20"/>
-                <w:szCs w:val="20"/>
-              </w:rPr>
-              <w:t>renvoyées</w:t>
-            </w:r>
-            <w:r>
-              <w:rPr>
-                <w:sz w:val="20"/>
-                <w:szCs w:val="20"/>
-              </w:rPr>
-              <w:t xml:space="preserve"> par les API REST sont </w:t>
-            </w:r>
-            <w:r>
-              <w:rPr>
-                <w:sz w:val="20"/>
-                <w:szCs w:val="20"/>
-              </w:rPr>
-              <w:t xml:space="preserve">conforme </w:t>
-            </w:r>
-            <w:r>
-              <w:rPr>
-                <w:sz w:val="20"/>
-                <w:szCs w:val="20"/>
-              </w:rPr>
-              <w:t>à la RFC 7807 (</w:t>
-            </w:r>
-            <w:r>
-              <w:rPr>
-                <w:sz w:val="20"/>
-                <w:szCs w:val="20"/>
-              </w:rPr>
-              <w:t>Problem Details for HTTP APIs</w:t>
-            </w:r>
-            <w:r>
-              <w:rPr>
-                <w:sz w:val="20"/>
-                <w:szCs w:val="20"/>
-              </w:rPr>
-              <w:t>)</w:t>
+              <w:t>Les erreurs renvoyées</w:t>
+            </w:r>
+            <w:r>
+              <w:rPr>
+                <w:sz w:val="20"/>
+                <w:szCs w:val="20"/>
+              </w:rPr>
+              <w:t xml:space="preserve"> par les API REST sont conforme à la RFC 7807 (</w:t>
+            </w:r>
+            <w:proofErr w:type="spellStart"/>
+            <w:r>
+              <w:rPr>
+                <w:sz w:val="20"/>
+                <w:szCs w:val="20"/>
+              </w:rPr>
+              <w:t>Problem</w:t>
+            </w:r>
+            <w:proofErr w:type="spellEnd"/>
+            <w:r>
+              <w:rPr>
+                <w:sz w:val="20"/>
+                <w:szCs w:val="20"/>
+              </w:rPr>
+              <w:t xml:space="preserve"> Details for HTTP APIs)</w:t>
             </w:r>
           </w:p>
         </w:tc>
@@ -9843,7 +9847,6 @@
             </w:pPr>
             <w:r>
               <w:rPr>
-                <w:color w:val="FF0000"/>
                 <w:sz w:val="20"/>
                 <w:szCs w:val="20"/>
               </w:rPr>
@@ -10570,14 +10573,27 @@
       <w:r>
         <w:t xml:space="preserve">Tableau </w:t>
       </w:r>
-      <w:fldSimple w:instr=" SEQ Tableau \* ARABIC ">
-        <w:r>
-          <w:rPr>
-            <w:noProof/>
-          </w:rPr>
-          <w:t>4</w:t>
-        </w:r>
-      </w:fldSimple>
+      <w:r>
+        <w:fldChar w:fldCharType="begin"/>
+      </w:r>
+      <w:r>
+        <w:instrText xml:space="preserve"> SEQ Tableau \* ARABIC </w:instrText>
+      </w:r>
+      <w:r>
+        <w:fldChar w:fldCharType="separate"/>
+      </w:r>
+      <w:r>
+        <w:rPr>
+          <w:noProof/>
+        </w:rPr>
+        <w:t>4</w:t>
+      </w:r>
+      <w:r>
+        <w:rPr>
+          <w:noProof/>
+        </w:rPr>
+        <w:fldChar w:fldCharType="end"/>
+      </w:r>
       <w:r>
         <w:t xml:space="preserve"> : </w:t>
       </w:r>
@@ -10725,7 +10741,6 @@
               <w:spacing w:after="0"/>
               <w:jc w:val="both"/>
               <w:rPr>
-                <w:color w:val="FF0000"/>
                 <w:sz w:val="20"/>
                 <w:szCs w:val="20"/>
               </w:rPr>
@@ -10733,7 +10748,6 @@
             <w:r>
               <w:rPr>
                 <w:rFonts w:ascii="Calibri" w:hAnsi="Calibri" w:cs="Calibri"/>
-                <w:color w:val="FF0000"/>
                 <w:sz w:val="20"/>
                 <w:szCs w:val="20"/>
               </w:rPr>
@@ -11072,7 +11086,6 @@
             <w:r>
               <w:rPr>
                 <w:rFonts w:ascii="Calibri" w:hAnsi="Calibri" w:cs="Calibri"/>
-                <w:color w:val="FF0000"/>
                 <w:sz w:val="20"/>
                 <w:szCs w:val="20"/>
               </w:rPr>
@@ -11253,7 +11266,27 @@
                 <w:sz w:val="20"/>
                 <w:szCs w:val="20"/>
               </w:rPr>
-              <w:t>« stateless »</w:t>
+              <w:t>« </w:t>
+            </w:r>
+            <w:proofErr w:type="spellStart"/>
+            <w:r>
+              <w:rPr>
+                <w:i/>
+                <w:iCs/>
+                <w:sz w:val="20"/>
+                <w:szCs w:val="20"/>
+              </w:rPr>
+              <w:t>stateless</w:t>
+            </w:r>
+            <w:proofErr w:type="spellEnd"/>
+            <w:r>
+              <w:rPr>
+                <w:i/>
+                <w:iCs/>
+                <w:sz w:val="20"/>
+                <w:szCs w:val="20"/>
+              </w:rPr>
+              <w:t> »</w:t>
             </w:r>
             <w:r>
               <w:rPr>
@@ -11491,7 +11524,39 @@
                 <w:sz w:val="20"/>
                 <w:szCs w:val="20"/>
               </w:rPr>
-              <w:t>La documentation du code source est compatible avec les standards de l’industrie (JavaDoc, TypeDoc …)</w:t>
+              <w:t>La documentation du code source est compatible avec les standards de l’industrie (</w:t>
+            </w:r>
+            <w:proofErr w:type="spellStart"/>
+            <w:r>
+              <w:rPr>
+                <w:sz w:val="20"/>
+                <w:szCs w:val="20"/>
+              </w:rPr>
+              <w:t>JavaDoc</w:t>
+            </w:r>
+            <w:proofErr w:type="spellEnd"/>
+            <w:r>
+              <w:rPr>
+                <w:sz w:val="20"/>
+                <w:szCs w:val="20"/>
+              </w:rPr>
+              <w:t xml:space="preserve">, </w:t>
+            </w:r>
+            <w:proofErr w:type="spellStart"/>
+            <w:r>
+              <w:rPr>
+                <w:sz w:val="20"/>
+                <w:szCs w:val="20"/>
+              </w:rPr>
+              <w:t>TypeDoc</w:t>
+            </w:r>
+            <w:proofErr w:type="spellEnd"/>
+            <w:r>
+              <w:rPr>
+                <w:sz w:val="20"/>
+                <w:szCs w:val="20"/>
+              </w:rPr>
+              <w:t xml:space="preserve"> …)</w:t>
             </w:r>
           </w:p>
         </w:tc>
@@ -11645,7 +11710,23 @@
                 <w:sz w:val="20"/>
                 <w:szCs w:val="20"/>
               </w:rPr>
-              <w:t xml:space="preserve">Les applicatifs développées (back-end) utilisent le langage </w:t>
+              <w:t>Les applicatifs développées (</w:t>
+            </w:r>
+            <w:proofErr w:type="spellStart"/>
+            <w:r>
+              <w:rPr>
+                <w:sz w:val="20"/>
+                <w:szCs w:val="20"/>
+              </w:rPr>
+              <w:t>back-end</w:t>
+            </w:r>
+            <w:proofErr w:type="spellEnd"/>
+            <w:r>
+              <w:rPr>
+                <w:sz w:val="20"/>
+                <w:szCs w:val="20"/>
+              </w:rPr>
+              <w:t xml:space="preserve">) utilisent le langage </w:t>
             </w:r>
             <w:r>
               <w:rPr>
@@ -11822,14 +11903,27 @@
       <w:r>
         <w:t xml:space="preserve">Tableau </w:t>
       </w:r>
-      <w:fldSimple w:instr=" SEQ Tableau \* ARABIC ">
-        <w:r>
-          <w:rPr>
-            <w:noProof/>
-          </w:rPr>
-          <w:t>5</w:t>
-        </w:r>
-      </w:fldSimple>
+      <w:r>
+        <w:fldChar w:fldCharType="begin"/>
+      </w:r>
+      <w:r>
+        <w:instrText xml:space="preserve"> SEQ Tableau \* ARABIC </w:instrText>
+      </w:r>
+      <w:r>
+        <w:fldChar w:fldCharType="separate"/>
+      </w:r>
+      <w:r>
+        <w:rPr>
+          <w:noProof/>
+        </w:rPr>
+        <w:t>5</w:t>
+      </w:r>
+      <w:r>
+        <w:rPr>
+          <w:noProof/>
+        </w:rPr>
+        <w:fldChar w:fldCharType="end"/>
+      </w:r>
       <w:r>
         <w:t xml:space="preserve"> </w:t>
       </w:r>
@@ -12179,14 +12273,7 @@
                 <w:sz w:val="20"/>
                 <w:szCs w:val="20"/>
               </w:rPr>
-              <w:t xml:space="preserve">En attente de la livraison </w:t>
-            </w:r>
-            <w:r>
-              <w:rPr>
-                <w:sz w:val="20"/>
-                <w:szCs w:val="20"/>
-              </w:rPr>
-              <w:t>et de l’audit de sécurité.</w:t>
+              <w:t>En attente de la livraison et de l’audit de sécurité.</w:t>
             </w:r>
           </w:p>
         </w:tc>
@@ -12539,18 +12626,48 @@
               <w:spacing w:after="0"/>
               <w:jc w:val="both"/>
               <w:rPr>
-                <w:color w:val="FF0000"/>
-                <w:sz w:val="20"/>
-                <w:szCs w:val="20"/>
-              </w:rPr>
-            </w:pPr>
-            <w:r>
-              <w:rPr>
-                <w:color w:val="FF0000"/>
-                <w:sz w:val="20"/>
-                <w:szCs w:val="20"/>
-              </w:rPr>
-              <w:t>Les échanges entre les composants front-end ↔︎ back-end sont sécurisés à l’aide de jeton CSRF.</w:t>
+                <w:sz w:val="20"/>
+                <w:szCs w:val="20"/>
+              </w:rPr>
+            </w:pPr>
+            <w:r>
+              <w:rPr>
+                <w:sz w:val="20"/>
+                <w:szCs w:val="20"/>
+              </w:rPr>
+              <w:t xml:space="preserve">Les échanges entre les composants </w:t>
+            </w:r>
+            <w:proofErr w:type="spellStart"/>
+            <w:r>
+              <w:rPr>
+                <w:sz w:val="20"/>
+                <w:szCs w:val="20"/>
+              </w:rPr>
+              <w:t>front-end</w:t>
+            </w:r>
+            <w:proofErr w:type="spellEnd"/>
+            <w:r>
+              <w:rPr>
+                <w:sz w:val="20"/>
+                <w:szCs w:val="20"/>
+              </w:rPr>
+              <w:t xml:space="preserve"> ↔︎ </w:t>
+            </w:r>
+            <w:proofErr w:type="spellStart"/>
+            <w:r>
+              <w:rPr>
+                <w:sz w:val="20"/>
+                <w:szCs w:val="20"/>
+              </w:rPr>
+              <w:t>back-end</w:t>
+            </w:r>
+            <w:proofErr w:type="spellEnd"/>
+            <w:r>
+              <w:rPr>
+                <w:sz w:val="20"/>
+                <w:szCs w:val="20"/>
+              </w:rPr>
+              <w:t xml:space="preserve"> sont sécurisés à l’aide de jeton CSRF.</w:t>
             </w:r>
           </w:p>
         </w:tc>
@@ -13708,14 +13825,27 @@
       <w:r>
         <w:t xml:space="preserve">Tableau </w:t>
       </w:r>
-      <w:fldSimple w:instr=" SEQ Tableau \* ARABIC ">
-        <w:r>
-          <w:rPr>
-            <w:noProof/>
-          </w:rPr>
-          <w:t>6</w:t>
-        </w:r>
-      </w:fldSimple>
+      <w:r>
+        <w:fldChar w:fldCharType="begin"/>
+      </w:r>
+      <w:r>
+        <w:instrText xml:space="preserve"> SEQ Tableau \* ARABIC </w:instrText>
+      </w:r>
+      <w:r>
+        <w:fldChar w:fldCharType="separate"/>
+      </w:r>
+      <w:r>
+        <w:rPr>
+          <w:noProof/>
+        </w:rPr>
+        <w:t>6</w:t>
+      </w:r>
+      <w:r>
+        <w:rPr>
+          <w:noProof/>
+        </w:rPr>
+        <w:fldChar w:fldCharType="end"/>
+      </w:r>
       <w:r>
         <w:t xml:space="preserve"> : </w:t>
       </w:r>
@@ -14063,7 +14193,23 @@
                 <w:sz w:val="20"/>
                 <w:szCs w:val="20"/>
               </w:rPr>
-              <w:t>Les actifs exposés sur le web sont tous soumis à un scan régulier par un outil de détection des vulnérabilités (Qualys, Nexpose …).</w:t>
+              <w:t xml:space="preserve">Les actifs exposés sur le web sont tous soumis à un scan régulier par un outil de détection des vulnérabilités (Qualys, </w:t>
+            </w:r>
+            <w:proofErr w:type="spellStart"/>
+            <w:r>
+              <w:rPr>
+                <w:sz w:val="20"/>
+                <w:szCs w:val="20"/>
+              </w:rPr>
+              <w:t>Nexpose</w:t>
+            </w:r>
+            <w:proofErr w:type="spellEnd"/>
+            <w:r>
+              <w:rPr>
+                <w:sz w:val="20"/>
+                <w:szCs w:val="20"/>
+              </w:rPr>
+              <w:t xml:space="preserve"> …).</w:t>
             </w:r>
           </w:p>
         </w:tc>
@@ -14565,7 +14711,23 @@
                 <w:sz w:val="20"/>
                 <w:szCs w:val="20"/>
               </w:rPr>
-              <w:t>Les actifs web sont exposés derrière un Web Application Firewall permettant le contrôle des requêtes et la protection contre les attaques DoS.</w:t>
+              <w:t xml:space="preserve">Les actifs web sont exposés derrière un Web Application Firewall permettant le contrôle des requêtes et la protection contre les attaques </w:t>
+            </w:r>
+            <w:proofErr w:type="spellStart"/>
+            <w:r>
+              <w:rPr>
+                <w:sz w:val="20"/>
+                <w:szCs w:val="20"/>
+              </w:rPr>
+              <w:t>DoS</w:t>
+            </w:r>
+            <w:proofErr w:type="spellEnd"/>
+            <w:r>
+              <w:rPr>
+                <w:sz w:val="20"/>
+                <w:szCs w:val="20"/>
+              </w:rPr>
+              <w:t>.</w:t>
             </w:r>
           </w:p>
         </w:tc>
@@ -14890,7 +15052,6 @@
             </w:pPr>
             <w:r>
               <w:rPr>
-                <w:color w:val="FF0000"/>
                 <w:sz w:val="20"/>
                 <w:szCs w:val="20"/>
               </w:rPr>
@@ -15046,14 +15207,27 @@
       <w:r>
         <w:t xml:space="preserve">Tableau </w:t>
       </w:r>
-      <w:fldSimple w:instr=" SEQ Tableau \* ARABIC ">
-        <w:r>
-          <w:rPr>
-            <w:noProof/>
-          </w:rPr>
-          <w:t>7</w:t>
-        </w:r>
-      </w:fldSimple>
+      <w:r>
+        <w:fldChar w:fldCharType="begin"/>
+      </w:r>
+      <w:r>
+        <w:instrText xml:space="preserve"> SEQ Tableau \* ARABIC </w:instrText>
+      </w:r>
+      <w:r>
+        <w:fldChar w:fldCharType="separate"/>
+      </w:r>
+      <w:r>
+        <w:rPr>
+          <w:noProof/>
+        </w:rPr>
+        <w:t>7</w:t>
+      </w:r>
+      <w:r>
+        <w:rPr>
+          <w:noProof/>
+        </w:rPr>
+        <w:fldChar w:fldCharType="end"/>
+      </w:r>
       <w:r>
         <w:t xml:space="preserve"> : Table d'évaluation de la sécurité</w:t>
       </w:r>
@@ -16296,7 +16470,23 @@
                 <w:sz w:val="20"/>
                 <w:szCs w:val="20"/>
               </w:rPr>
-              <w:t>Les modifications de données sont transactionnés par groupe chaque fois que nécessaire (transaction SQL, transaction distribuées ..) pour garantir la cohérence du référentiel de données.</w:t>
+              <w:t>Les modifications de données sont transactionnés par groupe chaque fois que nécessaire (transaction SQL, transaction distribuées</w:t>
+            </w:r>
+            <w:proofErr w:type="gramStart"/>
+            <w:r>
+              <w:rPr>
+                <w:sz w:val="20"/>
+                <w:szCs w:val="20"/>
+              </w:rPr>
+              <w:t xml:space="preserve"> ..</w:t>
+            </w:r>
+            <w:proofErr w:type="gramEnd"/>
+            <w:r>
+              <w:rPr>
+                <w:sz w:val="20"/>
+                <w:szCs w:val="20"/>
+              </w:rPr>
+              <w:t>) pour garantir la cohérence du référentiel de données.</w:t>
             </w:r>
           </w:p>
         </w:tc>
@@ -16765,14 +16955,27 @@
       <w:r>
         <w:t xml:space="preserve">Tableau </w:t>
       </w:r>
-      <w:fldSimple w:instr=" SEQ Tableau \* ARABIC ">
-        <w:r>
-          <w:rPr>
-            <w:noProof/>
-          </w:rPr>
-          <w:t>8</w:t>
-        </w:r>
-      </w:fldSimple>
+      <w:r>
+        <w:fldChar w:fldCharType="begin"/>
+      </w:r>
+      <w:r>
+        <w:instrText xml:space="preserve"> SEQ Tableau \* ARABIC </w:instrText>
+      </w:r>
+      <w:r>
+        <w:fldChar w:fldCharType="separate"/>
+      </w:r>
+      <w:r>
+        <w:rPr>
+          <w:noProof/>
+        </w:rPr>
+        <w:t>8</w:t>
+      </w:r>
+      <w:r>
+        <w:rPr>
+          <w:noProof/>
+        </w:rPr>
+        <w:fldChar w:fldCharType="end"/>
+      </w:r>
       <w:r>
         <w:t xml:space="preserve"> : Table d'évaluation de la gestion de l'information</w:t>
       </w:r>
@@ -17501,6 +17704,7 @@
               </w:rPr>
               <w:t xml:space="preserve">(type </w:t>
             </w:r>
+            <w:proofErr w:type="spellStart"/>
             <w:r>
               <w:rPr>
                 <w:sz w:val="20"/>
@@ -17513,7 +17717,15 @@
                 <w:sz w:val="20"/>
                 <w:szCs w:val="20"/>
               </w:rPr>
-              <w:t>raylog)</w:t>
+              <w:t>raylog</w:t>
+            </w:r>
+            <w:proofErr w:type="spellEnd"/>
+            <w:r>
+              <w:rPr>
+                <w:sz w:val="20"/>
+                <w:szCs w:val="20"/>
+              </w:rPr>
+              <w:t>)</w:t>
             </w:r>
             <w:r>
               <w:rPr>
@@ -17643,14 +17855,7 @@
                 <w:sz w:val="20"/>
                 <w:szCs w:val="20"/>
               </w:rPr>
-              <w:t>En attente de précision par le client</w:t>
-            </w:r>
-            <w:r>
-              <w:rPr>
-                <w:sz w:val="20"/>
-                <w:szCs w:val="20"/>
-              </w:rPr>
-              <w:t xml:space="preserve"> sur </w:t>
+              <w:t xml:space="preserve">En attente de précision par le client sur </w:t>
             </w:r>
             <w:r>
               <w:rPr>
@@ -18366,14 +18571,7 @@
                 <w:sz w:val="20"/>
                 <w:szCs w:val="20"/>
               </w:rPr>
-              <w:t>En attente de précision par le client</w:t>
-            </w:r>
-            <w:r>
-              <w:rPr>
-                <w:sz w:val="20"/>
-                <w:szCs w:val="20"/>
-              </w:rPr>
-              <w:t>.</w:t>
+              <w:t>En attente de précision par le client.</w:t>
             </w:r>
           </w:p>
         </w:tc>
@@ -18531,14 +18729,7 @@
                 <w:sz w:val="20"/>
                 <w:szCs w:val="20"/>
               </w:rPr>
-              <w:t>En attente de précision par le client</w:t>
-            </w:r>
-            <w:r>
-              <w:rPr>
-                <w:sz w:val="20"/>
-                <w:szCs w:val="20"/>
-              </w:rPr>
-              <w:t>.</w:t>
+              <w:t>En attente de précision par le client.</w:t>
             </w:r>
           </w:p>
         </w:tc>
@@ -18738,14 +18929,7 @@
                 <w:sz w:val="20"/>
                 <w:szCs w:val="20"/>
               </w:rPr>
-              <w:t>par le client</w:t>
-            </w:r>
-            <w:r>
-              <w:rPr>
-                <w:sz w:val="20"/>
-                <w:szCs w:val="20"/>
-              </w:rPr>
-              <w:t>.</w:t>
+              <w:t>par le client.</w:t>
             </w:r>
           </w:p>
         </w:tc>
@@ -18759,14 +18943,27 @@
       <w:r>
         <w:t xml:space="preserve">Tableau </w:t>
       </w:r>
-      <w:fldSimple w:instr=" SEQ Tableau \* ARABIC ">
-        <w:r>
-          <w:rPr>
-            <w:noProof/>
-          </w:rPr>
-          <w:t>9</w:t>
-        </w:r>
-      </w:fldSimple>
+      <w:r>
+        <w:fldChar w:fldCharType="begin"/>
+      </w:r>
+      <w:r>
+        <w:instrText xml:space="preserve"> SEQ Tableau \* ARABIC </w:instrText>
+      </w:r>
+      <w:r>
+        <w:fldChar w:fldCharType="separate"/>
+      </w:r>
+      <w:r>
+        <w:rPr>
+          <w:noProof/>
+        </w:rPr>
+        <w:t>9</w:t>
+      </w:r>
+      <w:r>
+        <w:rPr>
+          <w:noProof/>
+        </w:rPr>
+        <w:fldChar w:fldCharType="end"/>
+      </w:r>
       <w:r>
         <w:t xml:space="preserve"> : Table d'évaluation de </w:t>
       </w:r>
@@ -19509,7 +19706,23 @@
                 <w:sz w:val="20"/>
                 <w:szCs w:val="20"/>
               </w:rPr>
-              <w:t>est établie pour le projet et désigne un responsable (Accountable - A) unique pour chaque item.</w:t>
+              <w:t>est établie pour le projet et désigne un responsable (</w:t>
+            </w:r>
+            <w:proofErr w:type="spellStart"/>
+            <w:r>
+              <w:rPr>
+                <w:sz w:val="20"/>
+                <w:szCs w:val="20"/>
+              </w:rPr>
+              <w:t>Accountable</w:t>
+            </w:r>
+            <w:proofErr w:type="spellEnd"/>
+            <w:r>
+              <w:rPr>
+                <w:sz w:val="20"/>
+                <w:szCs w:val="20"/>
+              </w:rPr>
+              <w:t xml:space="preserve"> - A) unique pour chaque item.</w:t>
             </w:r>
           </w:p>
         </w:tc>
@@ -20223,7 +20436,39 @@
                 <w:sz w:val="20"/>
                 <w:szCs w:val="20"/>
               </w:rPr>
-              <w:t>s’appuie sur une norme ou un langage standardisé (UML, SysML, Archimate, BPMN …).</w:t>
+              <w:t xml:space="preserve">s’appuie sur une norme ou un langage standardisé (UML, </w:t>
+            </w:r>
+            <w:proofErr w:type="spellStart"/>
+            <w:r>
+              <w:rPr>
+                <w:sz w:val="20"/>
+                <w:szCs w:val="20"/>
+              </w:rPr>
+              <w:t>SysML</w:t>
+            </w:r>
+            <w:proofErr w:type="spellEnd"/>
+            <w:r>
+              <w:rPr>
+                <w:sz w:val="20"/>
+                <w:szCs w:val="20"/>
+              </w:rPr>
+              <w:t xml:space="preserve">, </w:t>
+            </w:r>
+            <w:proofErr w:type="spellStart"/>
+            <w:r>
+              <w:rPr>
+                <w:sz w:val="20"/>
+                <w:szCs w:val="20"/>
+              </w:rPr>
+              <w:t>Archimate</w:t>
+            </w:r>
+            <w:proofErr w:type="spellEnd"/>
+            <w:r>
+              <w:rPr>
+                <w:sz w:val="20"/>
+                <w:szCs w:val="20"/>
+              </w:rPr>
+              <w:t>, BPMN …).</w:t>
             </w:r>
           </w:p>
         </w:tc>
@@ -20958,14 +21203,30 @@
                 <w:sz w:val="20"/>
                 <w:szCs w:val="20"/>
               </w:rPr>
-              <w:t>ex : S</w:t>
-            </w:r>
-            <w:r>
-              <w:rPr>
-                <w:sz w:val="20"/>
-                <w:szCs w:val="20"/>
-              </w:rPr>
-              <w:t>onarqube)</w:t>
+              <w:t xml:space="preserve">ex : </w:t>
+            </w:r>
+            <w:proofErr w:type="spellStart"/>
+            <w:r>
+              <w:rPr>
+                <w:sz w:val="20"/>
+                <w:szCs w:val="20"/>
+              </w:rPr>
+              <w:t>S</w:t>
+            </w:r>
+            <w:r>
+              <w:rPr>
+                <w:sz w:val="20"/>
+                <w:szCs w:val="20"/>
+              </w:rPr>
+              <w:t>onarqube</w:t>
+            </w:r>
+            <w:proofErr w:type="spellEnd"/>
+            <w:r>
+              <w:rPr>
+                <w:sz w:val="20"/>
+                <w:szCs w:val="20"/>
+              </w:rPr>
+              <w:t>)</w:t>
             </w:r>
             <w:r>
               <w:rPr>
@@ -21114,14 +21375,27 @@
       <w:r>
         <w:t xml:space="preserve">Tableau </w:t>
       </w:r>
-      <w:fldSimple w:instr=" SEQ Tableau \* ARABIC ">
-        <w:r>
-          <w:rPr>
-            <w:noProof/>
-          </w:rPr>
-          <w:t>10</w:t>
-        </w:r>
-      </w:fldSimple>
+      <w:r>
+        <w:fldChar w:fldCharType="begin"/>
+      </w:r>
+      <w:r>
+        <w:instrText xml:space="preserve"> SEQ Tableau \* ARABIC </w:instrText>
+      </w:r>
+      <w:r>
+        <w:fldChar w:fldCharType="separate"/>
+      </w:r>
+      <w:r>
+        <w:rPr>
+          <w:noProof/>
+        </w:rPr>
+        <w:t>10</w:t>
+      </w:r>
+      <w:r>
+        <w:rPr>
+          <w:noProof/>
+        </w:rPr>
+        <w:fldChar w:fldCharType="end"/>
+      </w:r>
       <w:r>
         <w:t xml:space="preserve"> : Table d'évaluation de </w:t>
       </w:r>
@@ -21143,8 +21417,8 @@
           <w:szCs w:val="18"/>
         </w:rPr>
         <w:sectPr>
-          <w:headerReference w:type="default" r:id="rId26"/>
-          <w:footerReference w:type="default" r:id="rId27"/>
+          <w:headerReference w:type="default" r:id="rId27"/>
+          <w:footerReference w:type="default" r:id="rId28"/>
           <w:pgSz w:w="15840" w:h="12240" w:orient="landscape"/>
           <w:pgMar w:top="567" w:right="1440" w:bottom="340" w:left="1440" w:header="510" w:footer="340" w:gutter="0"/>
           <w:cols w:space="720"/>
@@ -21450,8 +21724,18 @@
                 <w:sz w:val="44"/>
                 <w:szCs w:val="44"/>
               </w:rPr>
-              <w:t>David Evan</w:t>
-            </w:r>
+              <w:t xml:space="preserve">David </w:t>
+            </w:r>
+            <w:proofErr w:type="spellStart"/>
+            <w:r>
+              <w:rPr>
+                <w:rFonts w:ascii="Vladimir Script" w:hAnsi="Vladimir Script"/>
+                <w:sz w:val="44"/>
+                <w:szCs w:val="44"/>
+              </w:rPr>
+              <w:t>Evan</w:t>
+            </w:r>
+            <w:proofErr w:type="spellEnd"/>
           </w:p>
         </w:tc>
         <w:tc>
@@ -21878,14 +22162,27 @@
       <w:r>
         <w:t xml:space="preserve">Tableau </w:t>
       </w:r>
-      <w:fldSimple w:instr=" SEQ Tableau \* ARABIC ">
-        <w:r>
-          <w:rPr>
-            <w:noProof/>
-          </w:rPr>
-          <w:t>11</w:t>
-        </w:r>
-      </w:fldSimple>
+      <w:r>
+        <w:fldChar w:fldCharType="begin"/>
+      </w:r>
+      <w:r>
+        <w:instrText xml:space="preserve"> SEQ Tableau \* ARABIC </w:instrText>
+      </w:r>
+      <w:r>
+        <w:fldChar w:fldCharType="separate"/>
+      </w:r>
+      <w:r>
+        <w:rPr>
+          <w:noProof/>
+        </w:rPr>
+        <w:t>11</w:t>
+      </w:r>
+      <w:r>
+        <w:rPr>
+          <w:noProof/>
+        </w:rPr>
+        <w:fldChar w:fldCharType="end"/>
+      </w:r>
       <w:r>
         <w:t xml:space="preserve"> : Liste des parties prenantes approuvant le présent document</w:t>
       </w:r>
@@ -22737,7 +23034,7 @@
       </w:r>
     </w:p>
     <w:sectPr>
-      <w:footerReference w:type="default" r:id="rId28"/>
+      <w:footerReference w:type="default" r:id="rId29"/>
       <w:pgSz w:w="12240" w:h="15840"/>
       <w:pgMar w:top="1440" w:right="1440" w:bottom="1440" w:left="1440" w:header="720" w:footer="720" w:gutter="0"/>
       <w:cols w:space="720"/>
@@ -22748,7 +23045,7 @@
 </file>
 
 <file path=word/endnotes.xml><?xml version="1.0" encoding="utf-8"?>
-<w:endnotes xmlns:wpc="http://schemas.microsoft.com/office/word/2010/wordprocessingCanvas" xmlns:cx="http://schemas.microsoft.com/office/drawing/2014/chartex" xmlns:cx1="http://schemas.microsoft.com/office/drawing/2015/9/8/chartex" xmlns:cx2="http://schemas.microsoft.com/office/drawing/2015/10/21/chartex" xmlns:cx3="http://schemas.microsoft.com/office/drawing/2016/5/9/chartex" xmlns:cx4="http://schemas.microsoft.com/office/drawing/2016/5/10/chartex" xmlns:cx5="http://schemas.microsoft.com/office/drawing/2016/5/11/chartex" xmlns:cx6="http://schemas.microsoft.com/office/drawing/2016/5/12/chartex" xmlns:cx7="http://schemas.microsoft.com/office/drawing/2016/5/13/chartex" xmlns:cx8="http://schemas.microsoft.com/office/drawing/2016/5/14/chartex" xmlns:mc="http://schemas.openxmlformats.org/markup-compatibility/2006" xmlns:aink="http://schemas.microsoft.com/office/drawing/2016/ink" xmlns:am3d="http://schemas.microsoft.com/office/drawing/2017/model3d" xmlns:o="urn:schemas-microsoft-com:office:office" xmlns:oel="http://schemas.microsoft.com/office/2019/extlst" xmlns:r="http://schemas.openxmlformats.org/officeDocument/2006/relationships" xmlns:m="http://schemas.openxmlformats.org/officeDocument/2006/math" xmlns:v="urn:schemas-microsoft-com:vml" xmlns:wp14="http://schemas.microsoft.com/office/word/2010/wordprocessingDrawing" xmlns:wp="http://schemas.openxmlformats.org/drawingml/2006/wordprocessingDrawing" xmlns:w10="urn:schemas-microsoft-com:office:word" xmlns:w="http://schemas.openxmlformats.org/wordprocessingml/2006/main" xmlns:w14="http://schemas.microsoft.com/office/word/2010/wordml" xmlns:w15="http://schemas.microsoft.com/office/word/2012/wordml" xmlns:w16cex="http://schemas.microsoft.com/office/word/2018/wordml/cex" xmlns:w16cid="http://schemas.microsoft.com/office/word/2016/wordml/cid" xmlns:w16="http://schemas.microsoft.com/office/word/2018/wordml" xmlns:w16sdtdh="http://schemas.microsoft.com/office/word/2020/wordml/sdtdatahash" xmlns:w16se="http://schemas.microsoft.com/office/word/2015/wordml/symex" xmlns:wpg="http://schemas.microsoft.com/office/word/2010/wordprocessingGroup" xmlns:wpi="http://schemas.microsoft.com/office/word/2010/wordprocessingInk" xmlns:wne="http://schemas.microsoft.com/office/word/2006/wordml" xmlns:wps="http://schemas.microsoft.com/office/word/2010/wordprocessingShape" mc:Ignorable="w14 w15 w16se w16cid w16 w16cex w16sdtdh wp14">
+<w:endnotes xmlns:wpc="http://schemas.microsoft.com/office/word/2010/wordprocessingCanvas" xmlns:cx="http://schemas.microsoft.com/office/drawing/2014/chartex" xmlns:cx1="http://schemas.microsoft.com/office/drawing/2015/9/8/chartex" xmlns:cx2="http://schemas.microsoft.com/office/drawing/2015/10/21/chartex" xmlns:cx3="http://schemas.microsoft.com/office/drawing/2016/5/9/chartex" xmlns:cx4="http://schemas.microsoft.com/office/drawing/2016/5/10/chartex" xmlns:cx5="http://schemas.microsoft.com/office/drawing/2016/5/11/chartex" xmlns:cx6="http://schemas.microsoft.com/office/drawing/2016/5/12/chartex" xmlns:cx7="http://schemas.microsoft.com/office/drawing/2016/5/13/chartex" xmlns:cx8="http://schemas.microsoft.com/office/drawing/2016/5/14/chartex" xmlns:mc="http://schemas.openxmlformats.org/markup-compatibility/2006" xmlns:aink="http://schemas.microsoft.com/office/drawing/2016/ink" xmlns:am3d="http://schemas.microsoft.com/office/drawing/2017/model3d" xmlns:o="urn:schemas-microsoft-com:office:office" xmlns:r="http://schemas.openxmlformats.org/officeDocument/2006/relationships" xmlns:m="http://schemas.openxmlformats.org/officeDocument/2006/math" xmlns:v="urn:schemas-microsoft-com:vml" xmlns:wp14="http://schemas.microsoft.com/office/word/2010/wordprocessingDrawing" xmlns:wp="http://schemas.openxmlformats.org/drawingml/2006/wordprocessingDrawing" xmlns:w10="urn:schemas-microsoft-com:office:word" xmlns:w="http://schemas.openxmlformats.org/wordprocessingml/2006/main" xmlns:w14="http://schemas.microsoft.com/office/word/2010/wordml" xmlns:w15="http://schemas.microsoft.com/office/word/2012/wordml" xmlns:w16cex="http://schemas.microsoft.com/office/word/2018/wordml/cex" xmlns:w16cid="http://schemas.microsoft.com/office/word/2016/wordml/cid" xmlns:w16="http://schemas.microsoft.com/office/word/2018/wordml" xmlns:w16sdtdh="http://schemas.microsoft.com/office/word/2020/wordml/sdtdatahash" xmlns:w16se="http://schemas.microsoft.com/office/word/2015/wordml/symex" xmlns:wpg="http://schemas.microsoft.com/office/word/2010/wordprocessingGroup" xmlns:wpi="http://schemas.microsoft.com/office/word/2010/wordprocessingInk" xmlns:wne="http://schemas.microsoft.com/office/word/2006/wordml" xmlns:wps="http://schemas.microsoft.com/office/word/2010/wordprocessingShape" mc:Ignorable="w14 w15 w16se w16cid w16 w16cex w16sdtdh wp14">
   <w:endnote w:type="separator" w:id="-1">
     <w:p>
       <w:pPr>
@@ -22773,7 +23070,7 @@
 </file>
 
 <file path=word/footer1.xml><?xml version="1.0" encoding="utf-8"?>
-<w:ftr xmlns:wpc="http://schemas.microsoft.com/office/word/2010/wordprocessingCanvas" xmlns:cx="http://schemas.microsoft.com/office/drawing/2014/chartex" xmlns:cx1="http://schemas.microsoft.com/office/drawing/2015/9/8/chartex" xmlns:cx2="http://schemas.microsoft.com/office/drawing/2015/10/21/chartex" xmlns:cx3="http://schemas.microsoft.com/office/drawing/2016/5/9/chartex" xmlns:cx4="http://schemas.microsoft.com/office/drawing/2016/5/10/chartex" xmlns:cx5="http://schemas.microsoft.com/office/drawing/2016/5/11/chartex" xmlns:cx6="http://schemas.microsoft.com/office/drawing/2016/5/12/chartex" xmlns:cx7="http://schemas.microsoft.com/office/drawing/2016/5/13/chartex" xmlns:cx8="http://schemas.microsoft.com/office/drawing/2016/5/14/chartex" xmlns:mc="http://schemas.openxmlformats.org/markup-compatibility/2006" xmlns:aink="http://schemas.microsoft.com/office/drawing/2016/ink" xmlns:am3d="http://schemas.microsoft.com/office/drawing/2017/model3d" xmlns:o="urn:schemas-microsoft-com:office:office" xmlns:oel="http://schemas.microsoft.com/office/2019/extlst" xmlns:r="http://schemas.openxmlformats.org/officeDocument/2006/relationships" xmlns:m="http://schemas.openxmlformats.org/officeDocument/2006/math" xmlns:v="urn:schemas-microsoft-com:vml" xmlns:wp14="http://schemas.microsoft.com/office/word/2010/wordprocessingDrawing" xmlns:wp="http://schemas.openxmlformats.org/drawingml/2006/wordprocessingDrawing" xmlns:w10="urn:schemas-microsoft-com:office:word" xmlns:w="http://schemas.openxmlformats.org/wordprocessingml/2006/main" xmlns:w14="http://schemas.microsoft.com/office/word/2010/wordml" xmlns:w15="http://schemas.microsoft.com/office/word/2012/wordml" xmlns:w16cex="http://schemas.microsoft.com/office/word/2018/wordml/cex" xmlns:w16cid="http://schemas.microsoft.com/office/word/2016/wordml/cid" xmlns:w16="http://schemas.microsoft.com/office/word/2018/wordml" xmlns:w16sdtdh="http://schemas.microsoft.com/office/word/2020/wordml/sdtdatahash" xmlns:w16se="http://schemas.microsoft.com/office/word/2015/wordml/symex" xmlns:wpg="http://schemas.microsoft.com/office/word/2010/wordprocessingGroup" xmlns:wpi="http://schemas.microsoft.com/office/word/2010/wordprocessingInk" xmlns:wne="http://schemas.microsoft.com/office/word/2006/wordml" xmlns:wps="http://schemas.microsoft.com/office/word/2010/wordprocessingShape" mc:Ignorable="w14 w15 w16se w16cid w16 w16cex w16sdtdh wp14">
+<w:ftr xmlns:wpc="http://schemas.microsoft.com/office/word/2010/wordprocessingCanvas" xmlns:cx="http://schemas.microsoft.com/office/drawing/2014/chartex" xmlns:cx1="http://schemas.microsoft.com/office/drawing/2015/9/8/chartex" xmlns:cx2="http://schemas.microsoft.com/office/drawing/2015/10/21/chartex" xmlns:cx3="http://schemas.microsoft.com/office/drawing/2016/5/9/chartex" xmlns:cx4="http://schemas.microsoft.com/office/drawing/2016/5/10/chartex" xmlns:cx5="http://schemas.microsoft.com/office/drawing/2016/5/11/chartex" xmlns:cx6="http://schemas.microsoft.com/office/drawing/2016/5/12/chartex" xmlns:cx7="http://schemas.microsoft.com/office/drawing/2016/5/13/chartex" xmlns:cx8="http://schemas.microsoft.com/office/drawing/2016/5/14/chartex" xmlns:mc="http://schemas.openxmlformats.org/markup-compatibility/2006" xmlns:aink="http://schemas.microsoft.com/office/drawing/2016/ink" xmlns:am3d="http://schemas.microsoft.com/office/drawing/2017/model3d" xmlns:o="urn:schemas-microsoft-com:office:office" xmlns:r="http://schemas.openxmlformats.org/officeDocument/2006/relationships" xmlns:m="http://schemas.openxmlformats.org/officeDocument/2006/math" xmlns:v="urn:schemas-microsoft-com:vml" xmlns:wp14="http://schemas.microsoft.com/office/word/2010/wordprocessingDrawing" xmlns:wp="http://schemas.openxmlformats.org/drawingml/2006/wordprocessingDrawing" xmlns:w10="urn:schemas-microsoft-com:office:word" xmlns:w="http://schemas.openxmlformats.org/wordprocessingml/2006/main" xmlns:w14="http://schemas.microsoft.com/office/word/2010/wordml" xmlns:w15="http://schemas.microsoft.com/office/word/2012/wordml" xmlns:w16cex="http://schemas.microsoft.com/office/word/2018/wordml/cex" xmlns:w16cid="http://schemas.microsoft.com/office/word/2016/wordml/cid" xmlns:w16="http://schemas.microsoft.com/office/word/2018/wordml" xmlns:w16sdtdh="http://schemas.microsoft.com/office/word/2020/wordml/sdtdatahash" xmlns:w16se="http://schemas.microsoft.com/office/word/2015/wordml/symex" xmlns:wpg="http://schemas.microsoft.com/office/word/2010/wordprocessingGroup" xmlns:wpi="http://schemas.microsoft.com/office/word/2010/wordprocessingInk" xmlns:wne="http://schemas.microsoft.com/office/word/2006/wordml" xmlns:wps="http://schemas.microsoft.com/office/word/2010/wordprocessingShape" mc:Ignorable="w14 w15 w16se w16cid w16 w16cex w16sdtdh wp14">
   <w:p>
     <w:pPr>
       <w:pBdr>
@@ -22955,7 +23252,7 @@
         </mc:Choice>
         <mc:Fallback>
           <w:pict>
-            <v:group w14:anchorId="30742CFA" id="Groupe 150" o:spid="_x0000_s1031" style="position:absolute;margin-left:472pt;margin-top:0;width:34.4pt;height:56.45pt;z-index:251658240" coordorigin="51275,34215" coordsize="4368,7169" o:gfxdata="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">
+            <v:group w14:anchorId="30742CFA" id="Groupe 150" o:spid="_x0000_s1031" style="position:absolute;margin-left:472pt;margin-top:0;width:34.4pt;height:56.45pt;z-index:251658240" coordorigin="51275,34215" coordsize="4368,7169" o:gfxdata="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">
               <v:group id="Groupe 5" o:spid="_x0000_s1032" style="position:absolute;left:51275;top:34215;width:4369;height:7169" coordorigin="1743,14699" coordsize="688,1129" o:gfxdata="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">
                 <v:rect id="Rectangle 6" o:spid="_x0000_s1033" style="position:absolute;left:1743;top:14699;width:675;height:1125;visibility:visible;mso-wrap-style:square;v-text-anchor:middle" o:gfxdata="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" filled="f" stroked="f">
                   <v:textbox inset="2.53958mm,2.53958mm,2.53958mm,2.53958mm">
@@ -23009,6 +23306,7 @@
         </mc:Fallback>
       </mc:AlternateContent>
     </w:r>
+    <w:proofErr w:type="spellStart"/>
     <w:r>
       <w:rPr>
         <w:rFonts w:ascii="Calibri" w:hAnsi="Calibri" w:cs="Calibri"/>
@@ -23017,7 +23315,18 @@
         <w:sz w:val="20"/>
         <w:szCs w:val="20"/>
       </w:rPr>
-      <w:t xml:space="preserve">SuperTechSoft – </w:t>
+      <w:t>SuperTechSoft</w:t>
+    </w:r>
+    <w:proofErr w:type="spellEnd"/>
+    <w:r>
+      <w:rPr>
+        <w:rFonts w:ascii="Calibri" w:hAnsi="Calibri" w:cs="Calibri"/>
+        <w:i/>
+        <w:color w:val="000000"/>
+        <w:sz w:val="20"/>
+        <w:szCs w:val="20"/>
+      </w:rPr>
+      <w:t xml:space="preserve"> – </w:t>
     </w:r>
     <w:r>
       <w:rPr>
@@ -23086,7 +23395,7 @@
 </file>
 
 <file path=word/footer2.xml><?xml version="1.0" encoding="utf-8"?>
-<w:ftr xmlns:wpc="http://schemas.microsoft.com/office/word/2010/wordprocessingCanvas" xmlns:cx="http://schemas.microsoft.com/office/drawing/2014/chartex" xmlns:cx1="http://schemas.microsoft.com/office/drawing/2015/9/8/chartex" xmlns:cx2="http://schemas.microsoft.com/office/drawing/2015/10/21/chartex" xmlns:cx3="http://schemas.microsoft.com/office/drawing/2016/5/9/chartex" xmlns:cx4="http://schemas.microsoft.com/office/drawing/2016/5/10/chartex" xmlns:cx5="http://schemas.microsoft.com/office/drawing/2016/5/11/chartex" xmlns:cx6="http://schemas.microsoft.com/office/drawing/2016/5/12/chartex" xmlns:cx7="http://schemas.microsoft.com/office/drawing/2016/5/13/chartex" xmlns:cx8="http://schemas.microsoft.com/office/drawing/2016/5/14/chartex" xmlns:mc="http://schemas.openxmlformats.org/markup-compatibility/2006" xmlns:aink="http://schemas.microsoft.com/office/drawing/2016/ink" xmlns:am3d="http://schemas.microsoft.com/office/drawing/2017/model3d" xmlns:o="urn:schemas-microsoft-com:office:office" xmlns:oel="http://schemas.microsoft.com/office/2019/extlst" xmlns:r="http://schemas.openxmlformats.org/officeDocument/2006/relationships" xmlns:m="http://schemas.openxmlformats.org/officeDocument/2006/math" xmlns:v="urn:schemas-microsoft-com:vml" xmlns:wp14="http://schemas.microsoft.com/office/word/2010/wordprocessingDrawing" xmlns:wp="http://schemas.openxmlformats.org/drawingml/2006/wordprocessingDrawing" xmlns:w10="urn:schemas-microsoft-com:office:word" xmlns:w="http://schemas.openxmlformats.org/wordprocessingml/2006/main" xmlns:w14="http://schemas.microsoft.com/office/word/2010/wordml" xmlns:w15="http://schemas.microsoft.com/office/word/2012/wordml" xmlns:w16cex="http://schemas.microsoft.com/office/word/2018/wordml/cex" xmlns:w16cid="http://schemas.microsoft.com/office/word/2016/wordml/cid" xmlns:w16="http://schemas.microsoft.com/office/word/2018/wordml" xmlns:w16sdtdh="http://schemas.microsoft.com/office/word/2020/wordml/sdtdatahash" xmlns:w16se="http://schemas.microsoft.com/office/word/2015/wordml/symex" xmlns:wpg="http://schemas.microsoft.com/office/word/2010/wordprocessingGroup" xmlns:wpi="http://schemas.microsoft.com/office/word/2010/wordprocessingInk" xmlns:wne="http://schemas.microsoft.com/office/word/2006/wordml" xmlns:wps="http://schemas.microsoft.com/office/word/2010/wordprocessingShape" mc:Ignorable="w14 w15 w16se w16cid w16 w16cex w16sdtdh wp14">
+<w:ftr xmlns:wpc="http://schemas.microsoft.com/office/word/2010/wordprocessingCanvas" xmlns:cx="http://schemas.microsoft.com/office/drawing/2014/chartex" xmlns:cx1="http://schemas.microsoft.com/office/drawing/2015/9/8/chartex" xmlns:cx2="http://schemas.microsoft.com/office/drawing/2015/10/21/chartex" xmlns:cx3="http://schemas.microsoft.com/office/drawing/2016/5/9/chartex" xmlns:cx4="http://schemas.microsoft.com/office/drawing/2016/5/10/chartex" xmlns:cx5="http://schemas.microsoft.com/office/drawing/2016/5/11/chartex" xmlns:cx6="http://schemas.microsoft.com/office/drawing/2016/5/12/chartex" xmlns:cx7="http://schemas.microsoft.com/office/drawing/2016/5/13/chartex" xmlns:cx8="http://schemas.microsoft.com/office/drawing/2016/5/14/chartex" xmlns:mc="http://schemas.openxmlformats.org/markup-compatibility/2006" xmlns:aink="http://schemas.microsoft.com/office/drawing/2016/ink" xmlns:am3d="http://schemas.microsoft.com/office/drawing/2017/model3d" xmlns:o="urn:schemas-microsoft-com:office:office" xmlns:r="http://schemas.openxmlformats.org/officeDocument/2006/relationships" xmlns:m="http://schemas.openxmlformats.org/officeDocument/2006/math" xmlns:v="urn:schemas-microsoft-com:vml" xmlns:wp14="http://schemas.microsoft.com/office/word/2010/wordprocessingDrawing" xmlns:wp="http://schemas.openxmlformats.org/drawingml/2006/wordprocessingDrawing" xmlns:w10="urn:schemas-microsoft-com:office:word" xmlns:w="http://schemas.openxmlformats.org/wordprocessingml/2006/main" xmlns:w14="http://schemas.microsoft.com/office/word/2010/wordml" xmlns:w15="http://schemas.microsoft.com/office/word/2012/wordml" xmlns:w16cex="http://schemas.microsoft.com/office/word/2018/wordml/cex" xmlns:w16cid="http://schemas.microsoft.com/office/word/2016/wordml/cid" xmlns:w16="http://schemas.microsoft.com/office/word/2018/wordml" xmlns:w16sdtdh="http://schemas.microsoft.com/office/word/2020/wordml/sdtdatahash" xmlns:w16se="http://schemas.microsoft.com/office/word/2015/wordml/symex" xmlns:wpg="http://schemas.microsoft.com/office/word/2010/wordprocessingGroup" xmlns:wpi="http://schemas.microsoft.com/office/word/2010/wordprocessingInk" xmlns:wne="http://schemas.microsoft.com/office/word/2006/wordml" xmlns:wps="http://schemas.microsoft.com/office/word/2010/wordprocessingShape" mc:Ignorable="w14 w15 w16se w16cid w16 w16cex w16sdtdh wp14">
   <w:p>
     <w:pPr>
       <w:pBdr>
@@ -23109,6 +23418,7 @@
         <w:color w:val="000000"/>
       </w:rPr>
     </w:pPr>
+    <w:proofErr w:type="spellStart"/>
     <w:r>
       <w:rPr>
         <w:rFonts w:ascii="Calibri" w:hAnsi="Calibri" w:cs="Calibri"/>
@@ -23117,7 +23427,18 @@
         <w:sz w:val="20"/>
         <w:szCs w:val="20"/>
       </w:rPr>
-      <w:t>SuperTechSoft – SCS Gestion Electronique des Documents</w:t>
+      <w:t>SuperTechSoft</w:t>
+    </w:r>
+    <w:proofErr w:type="spellEnd"/>
+    <w:r>
+      <w:rPr>
+        <w:rFonts w:ascii="Calibri" w:hAnsi="Calibri" w:cs="Calibri"/>
+        <w:i/>
+        <w:color w:val="000000"/>
+        <w:sz w:val="20"/>
+        <w:szCs w:val="20"/>
+      </w:rPr>
+      <w:t xml:space="preserve"> – SCS Gestion Electronique des Documents</w:t>
     </w:r>
     <w:r>
       <w:rPr>
@@ -23154,7 +23475,7 @@
 </file>
 
 <file path=word/footer3.xml><?xml version="1.0" encoding="utf-8"?>
-<w:ftr xmlns:wpc="http://schemas.microsoft.com/office/word/2010/wordprocessingCanvas" xmlns:cx="http://schemas.microsoft.com/office/drawing/2014/chartex" xmlns:cx1="http://schemas.microsoft.com/office/drawing/2015/9/8/chartex" xmlns:cx2="http://schemas.microsoft.com/office/drawing/2015/10/21/chartex" xmlns:cx3="http://schemas.microsoft.com/office/drawing/2016/5/9/chartex" xmlns:cx4="http://schemas.microsoft.com/office/drawing/2016/5/10/chartex" xmlns:cx5="http://schemas.microsoft.com/office/drawing/2016/5/11/chartex" xmlns:cx6="http://schemas.microsoft.com/office/drawing/2016/5/12/chartex" xmlns:cx7="http://schemas.microsoft.com/office/drawing/2016/5/13/chartex" xmlns:cx8="http://schemas.microsoft.com/office/drawing/2016/5/14/chartex" xmlns:mc="http://schemas.openxmlformats.org/markup-compatibility/2006" xmlns:aink="http://schemas.microsoft.com/office/drawing/2016/ink" xmlns:am3d="http://schemas.microsoft.com/office/drawing/2017/model3d" xmlns:o="urn:schemas-microsoft-com:office:office" xmlns:oel="http://schemas.microsoft.com/office/2019/extlst" xmlns:r="http://schemas.openxmlformats.org/officeDocument/2006/relationships" xmlns:m="http://schemas.openxmlformats.org/officeDocument/2006/math" xmlns:v="urn:schemas-microsoft-com:vml" xmlns:wp14="http://schemas.microsoft.com/office/word/2010/wordprocessingDrawing" xmlns:wp="http://schemas.openxmlformats.org/drawingml/2006/wordprocessingDrawing" xmlns:w10="urn:schemas-microsoft-com:office:word" xmlns:w="http://schemas.openxmlformats.org/wordprocessingml/2006/main" xmlns:w14="http://schemas.microsoft.com/office/word/2010/wordml" xmlns:w15="http://schemas.microsoft.com/office/word/2012/wordml" xmlns:w16cex="http://schemas.microsoft.com/office/word/2018/wordml/cex" xmlns:w16cid="http://schemas.microsoft.com/office/word/2016/wordml/cid" xmlns:w16="http://schemas.microsoft.com/office/word/2018/wordml" xmlns:w16sdtdh="http://schemas.microsoft.com/office/word/2020/wordml/sdtdatahash" xmlns:w16se="http://schemas.microsoft.com/office/word/2015/wordml/symex" xmlns:wpg="http://schemas.microsoft.com/office/word/2010/wordprocessingGroup" xmlns:wpi="http://schemas.microsoft.com/office/word/2010/wordprocessingInk" xmlns:wne="http://schemas.microsoft.com/office/word/2006/wordml" xmlns:wps="http://schemas.microsoft.com/office/word/2010/wordprocessingShape" mc:Ignorable="w14 w15 w16se w16cid w16 w16cex w16sdtdh wp14">
+<w:ftr xmlns:wpc="http://schemas.microsoft.com/office/word/2010/wordprocessingCanvas" xmlns:cx="http://schemas.microsoft.com/office/drawing/2014/chartex" xmlns:cx1="http://schemas.microsoft.com/office/drawing/2015/9/8/chartex" xmlns:cx2="http://schemas.microsoft.com/office/drawing/2015/10/21/chartex" xmlns:cx3="http://schemas.microsoft.com/office/drawing/2016/5/9/chartex" xmlns:cx4="http://schemas.microsoft.com/office/drawing/2016/5/10/chartex" xmlns:cx5="http://schemas.microsoft.com/office/drawing/2016/5/11/chartex" xmlns:cx6="http://schemas.microsoft.com/office/drawing/2016/5/12/chartex" xmlns:cx7="http://schemas.microsoft.com/office/drawing/2016/5/13/chartex" xmlns:cx8="http://schemas.microsoft.com/office/drawing/2016/5/14/chartex" xmlns:mc="http://schemas.openxmlformats.org/markup-compatibility/2006" xmlns:aink="http://schemas.microsoft.com/office/drawing/2016/ink" xmlns:am3d="http://schemas.microsoft.com/office/drawing/2017/model3d" xmlns:o="urn:schemas-microsoft-com:office:office" xmlns:r="http://schemas.openxmlformats.org/officeDocument/2006/relationships" xmlns:m="http://schemas.openxmlformats.org/officeDocument/2006/math" xmlns:v="urn:schemas-microsoft-com:vml" xmlns:wp14="http://schemas.microsoft.com/office/word/2010/wordprocessingDrawing" xmlns:wp="http://schemas.openxmlformats.org/drawingml/2006/wordprocessingDrawing" xmlns:w10="urn:schemas-microsoft-com:office:word" xmlns:w="http://schemas.openxmlformats.org/wordprocessingml/2006/main" xmlns:w14="http://schemas.microsoft.com/office/word/2010/wordml" xmlns:w15="http://schemas.microsoft.com/office/word/2012/wordml" xmlns:w16cex="http://schemas.microsoft.com/office/word/2018/wordml/cex" xmlns:w16cid="http://schemas.microsoft.com/office/word/2016/wordml/cid" xmlns:w16="http://schemas.microsoft.com/office/word/2018/wordml" xmlns:w16sdtdh="http://schemas.microsoft.com/office/word/2020/wordml/sdtdatahash" xmlns:w16se="http://schemas.microsoft.com/office/word/2015/wordml/symex" xmlns:wpg="http://schemas.microsoft.com/office/word/2010/wordprocessingGroup" xmlns:wpi="http://schemas.microsoft.com/office/word/2010/wordprocessingInk" xmlns:wne="http://schemas.microsoft.com/office/word/2006/wordml" xmlns:wps="http://schemas.microsoft.com/office/word/2010/wordprocessingShape" mc:Ignorable="w14 w15 w16se w16cid w16 w16cex w16sdtdh wp14">
   <w:p>
     <w:pPr>
       <w:pBdr>
@@ -23336,7 +23657,7 @@
         </mc:Choice>
         <mc:Fallback>
           <w:pict>
-            <v:group w14:anchorId="728AA09C" id="Groupe 22" o:spid="_x0000_s1036" style="position:absolute;margin-left:663.25pt;margin-top:0;width:34.4pt;height:56.45pt;z-index:251662336" coordorigin="51275,34215" coordsize="4368,7169" o:gfxdata="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">
+            <v:group w14:anchorId="728AA09C" id="Groupe 22" o:spid="_x0000_s1036" style="position:absolute;margin-left:663.25pt;margin-top:0;width:34.4pt;height:56.45pt;z-index:251662336" coordorigin="51275,34215" coordsize="4368,7169" o:gfxdata="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">
               <v:group id="Groupe 23" o:spid="_x0000_s1037" style="position:absolute;left:51275;top:34215;width:4369;height:7169" coordorigin="1743,14699" coordsize="688,1129" o:gfxdata="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">
                 <v:rect id="Rectangle 24" o:spid="_x0000_s1038" style="position:absolute;left:1743;top:14699;width:675;height:1125;visibility:visible;mso-wrap-style:square;v-text-anchor:middle" o:gfxdata="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" filled="f" stroked="f">
                   <v:textbox inset="2.53958mm,2.53958mm,2.53958mm,2.53958mm">
@@ -23390,6 +23711,7 @@
         </mc:Fallback>
       </mc:AlternateContent>
     </w:r>
+    <w:proofErr w:type="spellStart"/>
     <w:r>
       <w:rPr>
         <w:rFonts w:ascii="Calibri" w:hAnsi="Calibri" w:cs="Calibri"/>
@@ -23398,7 +23720,18 @@
         <w:sz w:val="20"/>
         <w:szCs w:val="20"/>
       </w:rPr>
-      <w:t>SuperTechSoft – SCS Gestion Electronique des Documents</w:t>
+      <w:t>SuperTechSoft</w:t>
+    </w:r>
+    <w:proofErr w:type="spellEnd"/>
+    <w:r>
+      <w:rPr>
+        <w:rFonts w:ascii="Calibri" w:hAnsi="Calibri" w:cs="Calibri"/>
+        <w:i/>
+        <w:color w:val="000000"/>
+        <w:sz w:val="20"/>
+        <w:szCs w:val="20"/>
+      </w:rPr>
+      <w:t xml:space="preserve"> – SCS Gestion Electronique des Documents</w:t>
     </w:r>
     <w:r>
       <w:rPr>
@@ -23435,7 +23768,7 @@
 </file>
 
 <file path=word/footer4.xml><?xml version="1.0" encoding="utf-8"?>
-<w:ftr xmlns:wpc="http://schemas.microsoft.com/office/word/2010/wordprocessingCanvas" xmlns:cx="http://schemas.microsoft.com/office/drawing/2014/chartex" xmlns:cx1="http://schemas.microsoft.com/office/drawing/2015/9/8/chartex" xmlns:cx2="http://schemas.microsoft.com/office/drawing/2015/10/21/chartex" xmlns:cx3="http://schemas.microsoft.com/office/drawing/2016/5/9/chartex" xmlns:cx4="http://schemas.microsoft.com/office/drawing/2016/5/10/chartex" xmlns:cx5="http://schemas.microsoft.com/office/drawing/2016/5/11/chartex" xmlns:cx6="http://schemas.microsoft.com/office/drawing/2016/5/12/chartex" xmlns:cx7="http://schemas.microsoft.com/office/drawing/2016/5/13/chartex" xmlns:cx8="http://schemas.microsoft.com/office/drawing/2016/5/14/chartex" xmlns:mc="http://schemas.openxmlformats.org/markup-compatibility/2006" xmlns:aink="http://schemas.microsoft.com/office/drawing/2016/ink" xmlns:am3d="http://schemas.microsoft.com/office/drawing/2017/model3d" xmlns:o="urn:schemas-microsoft-com:office:office" xmlns:oel="http://schemas.microsoft.com/office/2019/extlst" xmlns:r="http://schemas.openxmlformats.org/officeDocument/2006/relationships" xmlns:m="http://schemas.openxmlformats.org/officeDocument/2006/math" xmlns:v="urn:schemas-microsoft-com:vml" xmlns:wp14="http://schemas.microsoft.com/office/word/2010/wordprocessingDrawing" xmlns:wp="http://schemas.openxmlformats.org/drawingml/2006/wordprocessingDrawing" xmlns:w10="urn:schemas-microsoft-com:office:word" xmlns:w="http://schemas.openxmlformats.org/wordprocessingml/2006/main" xmlns:w14="http://schemas.microsoft.com/office/word/2010/wordml" xmlns:w15="http://schemas.microsoft.com/office/word/2012/wordml" xmlns:w16cex="http://schemas.microsoft.com/office/word/2018/wordml/cex" xmlns:w16cid="http://schemas.microsoft.com/office/word/2016/wordml/cid" xmlns:w16="http://schemas.microsoft.com/office/word/2018/wordml" xmlns:w16sdtdh="http://schemas.microsoft.com/office/word/2020/wordml/sdtdatahash" xmlns:w16se="http://schemas.microsoft.com/office/word/2015/wordml/symex" xmlns:wpg="http://schemas.microsoft.com/office/word/2010/wordprocessingGroup" xmlns:wpi="http://schemas.microsoft.com/office/word/2010/wordprocessingInk" xmlns:wne="http://schemas.microsoft.com/office/word/2006/wordml" xmlns:wps="http://schemas.microsoft.com/office/word/2010/wordprocessingShape" mc:Ignorable="w14 w15 w16se w16cid w16 w16cex w16sdtdh wp14">
+<w:ftr xmlns:wpc="http://schemas.microsoft.com/office/word/2010/wordprocessingCanvas" xmlns:cx="http://schemas.microsoft.com/office/drawing/2014/chartex" xmlns:cx1="http://schemas.microsoft.com/office/drawing/2015/9/8/chartex" xmlns:cx2="http://schemas.microsoft.com/office/drawing/2015/10/21/chartex" xmlns:cx3="http://schemas.microsoft.com/office/drawing/2016/5/9/chartex" xmlns:cx4="http://schemas.microsoft.com/office/drawing/2016/5/10/chartex" xmlns:cx5="http://schemas.microsoft.com/office/drawing/2016/5/11/chartex" xmlns:cx6="http://schemas.microsoft.com/office/drawing/2016/5/12/chartex" xmlns:cx7="http://schemas.microsoft.com/office/drawing/2016/5/13/chartex" xmlns:cx8="http://schemas.microsoft.com/office/drawing/2016/5/14/chartex" xmlns:mc="http://schemas.openxmlformats.org/markup-compatibility/2006" xmlns:aink="http://schemas.microsoft.com/office/drawing/2016/ink" xmlns:am3d="http://schemas.microsoft.com/office/drawing/2017/model3d" xmlns:o="urn:schemas-microsoft-com:office:office" xmlns:r="http://schemas.openxmlformats.org/officeDocument/2006/relationships" xmlns:m="http://schemas.openxmlformats.org/officeDocument/2006/math" xmlns:v="urn:schemas-microsoft-com:vml" xmlns:wp14="http://schemas.microsoft.com/office/word/2010/wordprocessingDrawing" xmlns:wp="http://schemas.openxmlformats.org/drawingml/2006/wordprocessingDrawing" xmlns:w10="urn:schemas-microsoft-com:office:word" xmlns:w="http://schemas.openxmlformats.org/wordprocessingml/2006/main" xmlns:w14="http://schemas.microsoft.com/office/word/2010/wordml" xmlns:w15="http://schemas.microsoft.com/office/word/2012/wordml" xmlns:w16cex="http://schemas.microsoft.com/office/word/2018/wordml/cex" xmlns:w16cid="http://schemas.microsoft.com/office/word/2016/wordml/cid" xmlns:w16="http://schemas.microsoft.com/office/word/2018/wordml" xmlns:w16sdtdh="http://schemas.microsoft.com/office/word/2020/wordml/sdtdatahash" xmlns:w16se="http://schemas.microsoft.com/office/word/2015/wordml/symex" xmlns:wpg="http://schemas.microsoft.com/office/word/2010/wordprocessingGroup" xmlns:wpi="http://schemas.microsoft.com/office/word/2010/wordprocessingInk" xmlns:wne="http://schemas.microsoft.com/office/word/2006/wordml" xmlns:wps="http://schemas.microsoft.com/office/word/2010/wordprocessingShape" mc:Ignorable="w14 w15 w16se w16cid w16 w16cex w16sdtdh wp14">
   <w:p>
     <w:pPr>
       <w:pBdr>
@@ -23617,7 +23950,7 @@
         </mc:Choice>
         <mc:Fallback>
           <w:pict>
-            <v:group w14:anchorId="7F9558D8" id="Groupe 17" o:spid="_x0000_s1041" style="position:absolute;margin-left:472pt;margin-top:0;width:34.4pt;height:56.45pt;z-index:251660288" coordorigin="51275,34215" coordsize="4368,7169" o:gfxdata="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">
+            <v:group w14:anchorId="7F9558D8" id="Groupe 17" o:spid="_x0000_s1041" style="position:absolute;margin-left:472pt;margin-top:0;width:34.4pt;height:56.45pt;z-index:251660288" coordorigin="51275,34215" coordsize="4368,7169" o:gfxdata="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">
               <v:group id="Groupe 18" o:spid="_x0000_s1042" style="position:absolute;left:51275;top:34215;width:4369;height:7169" coordorigin="1743,14699" coordsize="688,1129" o:gfxdata="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">
                 <v:rect id="Rectangle 19" o:spid="_x0000_s1043" style="position:absolute;left:1743;top:14699;width:675;height:1125;visibility:visible;mso-wrap-style:square;v-text-anchor:middle" o:gfxdata="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" filled="f" stroked="f">
                   <v:textbox inset="2.53958mm,2.53958mm,2.53958mm,2.53958mm">
@@ -23671,6 +24004,7 @@
         </mc:Fallback>
       </mc:AlternateContent>
     </w:r>
+    <w:proofErr w:type="spellStart"/>
     <w:r>
       <w:rPr>
         <w:rFonts w:ascii="Calibri" w:hAnsi="Calibri" w:cs="Calibri"/>
@@ -23679,7 +24013,18 @@
         <w:sz w:val="20"/>
         <w:szCs w:val="20"/>
       </w:rPr>
-      <w:t>SuperTechSoft – SCS Gestion Electronique des Documents</w:t>
+      <w:t>SuperTechSoft</w:t>
+    </w:r>
+    <w:proofErr w:type="spellEnd"/>
+    <w:r>
+      <w:rPr>
+        <w:rFonts w:ascii="Calibri" w:hAnsi="Calibri" w:cs="Calibri"/>
+        <w:i/>
+        <w:color w:val="000000"/>
+        <w:sz w:val="20"/>
+        <w:szCs w:val="20"/>
+      </w:rPr>
+      <w:t xml:space="preserve"> – SCS Gestion Electronique des Documents</w:t>
     </w:r>
     <w:r>
       <w:rPr>
@@ -23716,7 +24061,7 @@
 </file>
 
 <file path=word/footnotes.xml><?xml version="1.0" encoding="utf-8"?>
-<w:footnotes xmlns:wpc="http://schemas.microsoft.com/office/word/2010/wordprocessingCanvas" xmlns:cx="http://schemas.microsoft.com/office/drawing/2014/chartex" xmlns:cx1="http://schemas.microsoft.com/office/drawing/2015/9/8/chartex" xmlns:cx2="http://schemas.microsoft.com/office/drawing/2015/10/21/chartex" xmlns:cx3="http://schemas.microsoft.com/office/drawing/2016/5/9/chartex" xmlns:cx4="http://schemas.microsoft.com/office/drawing/2016/5/10/chartex" xmlns:cx5="http://schemas.microsoft.com/office/drawing/2016/5/11/chartex" xmlns:cx6="http://schemas.microsoft.com/office/drawing/2016/5/12/chartex" xmlns:cx7="http://schemas.microsoft.com/office/drawing/2016/5/13/chartex" xmlns:cx8="http://schemas.microsoft.com/office/drawing/2016/5/14/chartex" xmlns:mc="http://schemas.openxmlformats.org/markup-compatibility/2006" xmlns:aink="http://schemas.microsoft.com/office/drawing/2016/ink" xmlns:am3d="http://schemas.microsoft.com/office/drawing/2017/model3d" xmlns:o="urn:schemas-microsoft-com:office:office" xmlns:oel="http://schemas.microsoft.com/office/2019/extlst" xmlns:r="http://schemas.openxmlformats.org/officeDocument/2006/relationships" xmlns:m="http://schemas.openxmlformats.org/officeDocument/2006/math" xmlns:v="urn:schemas-microsoft-com:vml" xmlns:wp14="http://schemas.microsoft.com/office/word/2010/wordprocessingDrawing" xmlns:wp="http://schemas.openxmlformats.org/drawingml/2006/wordprocessingDrawing" xmlns:w10="urn:schemas-microsoft-com:office:word" xmlns:w="http://schemas.openxmlformats.org/wordprocessingml/2006/main" xmlns:w14="http://schemas.microsoft.com/office/word/2010/wordml" xmlns:w15="http://schemas.microsoft.com/office/word/2012/wordml" xmlns:w16cex="http://schemas.microsoft.com/office/word/2018/wordml/cex" xmlns:w16cid="http://schemas.microsoft.com/office/word/2016/wordml/cid" xmlns:w16="http://schemas.microsoft.com/office/word/2018/wordml" xmlns:w16sdtdh="http://schemas.microsoft.com/office/word/2020/wordml/sdtdatahash" xmlns:w16se="http://schemas.microsoft.com/office/word/2015/wordml/symex" xmlns:wpg="http://schemas.microsoft.com/office/word/2010/wordprocessingGroup" xmlns:wpi="http://schemas.microsoft.com/office/word/2010/wordprocessingInk" xmlns:wne="http://schemas.microsoft.com/office/word/2006/wordml" xmlns:wps="http://schemas.microsoft.com/office/word/2010/wordprocessingShape" mc:Ignorable="w14 w15 w16se w16cid w16 w16cex w16sdtdh wp14">
+<w:footnotes xmlns:wpc="http://schemas.microsoft.com/office/word/2010/wordprocessingCanvas" xmlns:cx="http://schemas.microsoft.com/office/drawing/2014/chartex" xmlns:cx1="http://schemas.microsoft.com/office/drawing/2015/9/8/chartex" xmlns:cx2="http://schemas.microsoft.com/office/drawing/2015/10/21/chartex" xmlns:cx3="http://schemas.microsoft.com/office/drawing/2016/5/9/chartex" xmlns:cx4="http://schemas.microsoft.com/office/drawing/2016/5/10/chartex" xmlns:cx5="http://schemas.microsoft.com/office/drawing/2016/5/11/chartex" xmlns:cx6="http://schemas.microsoft.com/office/drawing/2016/5/12/chartex" xmlns:cx7="http://schemas.microsoft.com/office/drawing/2016/5/13/chartex" xmlns:cx8="http://schemas.microsoft.com/office/drawing/2016/5/14/chartex" xmlns:mc="http://schemas.openxmlformats.org/markup-compatibility/2006" xmlns:aink="http://schemas.microsoft.com/office/drawing/2016/ink" xmlns:am3d="http://schemas.microsoft.com/office/drawing/2017/model3d" xmlns:o="urn:schemas-microsoft-com:office:office" xmlns:r="http://schemas.openxmlformats.org/officeDocument/2006/relationships" xmlns:m="http://schemas.openxmlformats.org/officeDocument/2006/math" xmlns:v="urn:schemas-microsoft-com:vml" xmlns:wp14="http://schemas.microsoft.com/office/word/2010/wordprocessingDrawing" xmlns:wp="http://schemas.openxmlformats.org/drawingml/2006/wordprocessingDrawing" xmlns:w10="urn:schemas-microsoft-com:office:word" xmlns:w="http://schemas.openxmlformats.org/wordprocessingml/2006/main" xmlns:w14="http://schemas.microsoft.com/office/word/2010/wordml" xmlns:w15="http://schemas.microsoft.com/office/word/2012/wordml" xmlns:w16cex="http://schemas.microsoft.com/office/word/2018/wordml/cex" xmlns:w16cid="http://schemas.microsoft.com/office/word/2016/wordml/cid" xmlns:w16="http://schemas.microsoft.com/office/word/2018/wordml" xmlns:w16sdtdh="http://schemas.microsoft.com/office/word/2020/wordml/sdtdatahash" xmlns:w16se="http://schemas.microsoft.com/office/word/2015/wordml/symex" xmlns:wpg="http://schemas.microsoft.com/office/word/2010/wordprocessingGroup" xmlns:wpi="http://schemas.microsoft.com/office/word/2010/wordprocessingInk" xmlns:wne="http://schemas.microsoft.com/office/word/2006/wordml" xmlns:wps="http://schemas.microsoft.com/office/word/2010/wordprocessingShape" mc:Ignorable="w14 w15 w16se w16cid w16 w16cex w16sdtdh wp14">
   <w:footnote w:type="separator" w:id="-1">
     <w:p>
       <w:pPr>
@@ -23741,61 +24086,7 @@
 </file>
 
 <file path=word/header1.xml><?xml version="1.0" encoding="utf-8"?>
-<w:hdr xmlns:wpc="http://schemas.microsoft.com/office/word/2010/wordprocessingCanvas" xmlns:cx="http://schemas.microsoft.com/office/drawing/2014/chartex" xmlns:cx1="http://schemas.microsoft.com/office/drawing/2015/9/8/chartex" xmlns:cx2="http://schemas.microsoft.com/office/drawing/2015/10/21/chartex" xmlns:cx3="http://schemas.microsoft.com/office/drawing/2016/5/9/chartex" xmlns:cx4="http://schemas.microsoft.com/office/drawing/2016/5/10/chartex" xmlns:cx5="http://schemas.microsoft.com/office/drawing/2016/5/11/chartex" xmlns:cx6="http://schemas.microsoft.com/office/drawing/2016/5/12/chartex" xmlns:cx7="http://schemas.microsoft.com/office/drawing/2016/5/13/chartex" xmlns:cx8="http://schemas.microsoft.com/office/drawing/2016/5/14/chartex" xmlns:mc="http://schemas.openxmlformats.org/markup-compatibility/2006" xmlns:aink="http://schemas.microsoft.com/office/drawing/2016/ink" xmlns:am3d="http://schemas.microsoft.com/office/drawing/2017/model3d" xmlns:o="urn:schemas-microsoft-com:office:office" xmlns:oel="http://schemas.microsoft.com/office/2019/extlst" xmlns:r="http://schemas.openxmlformats.org/officeDocument/2006/relationships" xmlns:m="http://schemas.openxmlformats.org/officeDocument/2006/math" xmlns:v="urn:schemas-microsoft-com:vml" xmlns:wp14="http://schemas.microsoft.com/office/word/2010/wordprocessingDrawing" xmlns:wp="http://schemas.openxmlformats.org/drawingml/2006/wordprocessingDrawing" xmlns:w10="urn:schemas-microsoft-com:office:word" xmlns:w="http://schemas.openxmlformats.org/wordprocessingml/2006/main" xmlns:w14="http://schemas.microsoft.com/office/word/2010/wordml" xmlns:w15="http://schemas.microsoft.com/office/word/2012/wordml" xmlns:w16cex="http://schemas.microsoft.com/office/word/2018/wordml/cex" xmlns:w16cid="http://schemas.microsoft.com/office/word/2016/wordml/cid" xmlns:w16="http://schemas.microsoft.com/office/word/2018/wordml" xmlns:w16sdtdh="http://schemas.microsoft.com/office/word/2020/wordml/sdtdatahash" xmlns:w16se="http://schemas.microsoft.com/office/word/2015/wordml/symex" xmlns:wpg="http://schemas.microsoft.com/office/word/2010/wordprocessingGroup" xmlns:wpi="http://schemas.microsoft.com/office/word/2010/wordprocessingInk" xmlns:wne="http://schemas.microsoft.com/office/word/2006/wordml" xmlns:wps="http://schemas.microsoft.com/office/word/2010/wordprocessingShape" mc:Ignorable="w14 w15 w16se w16cid w16 w16cex w16sdtdh wp14">
-  <w:p>
-    <w:pPr>
-      <w:pStyle w:val="En-tte"/>
-    </w:pPr>
-    <w:fldSimple w:instr=" STYLEREF  &quot;Titre 1&quot;  \* MERGEFORMAT ">
-      <w:r>
-        <w:rPr>
-          <w:noProof/>
-        </w:rPr>
-        <w:t>RÉFÉRENCIEL POUR L’ÉVALUATION</w:t>
-      </w:r>
-    </w:fldSimple>
-    <w:r>
-      <w:rPr>
-        <w:noProof/>
-      </w:rPr>
-      <w:tab/>
-    </w:r>
-    <w:r>
-      <w:rPr>
-        <w:noProof/>
-      </w:rPr>
-      <w:tab/>
-    </w:r>
-    <w:r>
-      <w:rPr>
-        <w:noProof/>
-      </w:rPr>
-      <w:ptab w:relativeTo="margin" w:alignment="right" w:leader="none"/>
-    </w:r>
-    <w:r>
-      <w:fldChar w:fldCharType="begin"/>
-    </w:r>
-    <w:r>
-      <w:instrText xml:space="preserve"> TIME \@ "dd/MM/yyyy" </w:instrText>
-    </w:r>
-    <w:r>
-      <w:fldChar w:fldCharType="separate"/>
-    </w:r>
-    <w:r>
-      <w:rPr>
-        <w:noProof/>
-      </w:rPr>
-      <w:t>27/06/2022</w:t>
-    </w:r>
-    <w:r>
-      <w:fldChar w:fldCharType="end"/>
-    </w:r>
-  </w:p>
-</w:hdr>
-</file>
-
-<file path=word/header2.xml><?xml version="1.0" encoding="utf-8"?>
-<w:hdr xmlns:wpc="http://schemas.microsoft.com/office/word/2010/wordprocessingCanvas" xmlns:cx="http://schemas.microsoft.com/office/drawing/2014/chartex" xmlns:cx1="http://schemas.microsoft.com/office/drawing/2015/9/8/chartex" xmlns:cx2="http://schemas.microsoft.com/office/drawing/2015/10/21/chartex" xmlns:cx3="http://schemas.microsoft.com/office/drawing/2016/5/9/chartex" xmlns:cx4="http://schemas.microsoft.com/office/drawing/2016/5/10/chartex" xmlns:cx5="http://schemas.microsoft.com/office/drawing/2016/5/11/chartex" xmlns:cx6="http://schemas.microsoft.com/office/drawing/2016/5/12/chartex" xmlns:cx7="http://schemas.microsoft.com/office/drawing/2016/5/13/chartex" xmlns:cx8="http://schemas.microsoft.com/office/drawing/2016/5/14/chartex" xmlns:mc="http://schemas.openxmlformats.org/markup-compatibility/2006" xmlns:aink="http://schemas.microsoft.com/office/drawing/2016/ink" xmlns:am3d="http://schemas.microsoft.com/office/drawing/2017/model3d" xmlns:o="urn:schemas-microsoft-com:office:office" xmlns:oel="http://schemas.microsoft.com/office/2019/extlst" xmlns:r="http://schemas.openxmlformats.org/officeDocument/2006/relationships" xmlns:m="http://schemas.openxmlformats.org/officeDocument/2006/math" xmlns:v="urn:schemas-microsoft-com:vml" xmlns:wp14="http://schemas.microsoft.com/office/word/2010/wordprocessingDrawing" xmlns:wp="http://schemas.openxmlformats.org/drawingml/2006/wordprocessingDrawing" xmlns:w10="urn:schemas-microsoft-com:office:word" xmlns:w="http://schemas.openxmlformats.org/wordprocessingml/2006/main" xmlns:w14="http://schemas.microsoft.com/office/word/2010/wordml" xmlns:w15="http://schemas.microsoft.com/office/word/2012/wordml" xmlns:w16cex="http://schemas.microsoft.com/office/word/2018/wordml/cex" xmlns:w16cid="http://schemas.microsoft.com/office/word/2016/wordml/cid" xmlns:w16="http://schemas.microsoft.com/office/word/2018/wordml" xmlns:w16sdtdh="http://schemas.microsoft.com/office/word/2020/wordml/sdtdatahash" xmlns:w16se="http://schemas.microsoft.com/office/word/2015/wordml/symex" xmlns:wpg="http://schemas.microsoft.com/office/word/2010/wordprocessingGroup" xmlns:wpi="http://schemas.microsoft.com/office/word/2010/wordprocessingInk" xmlns:wne="http://schemas.microsoft.com/office/word/2006/wordml" xmlns:wps="http://schemas.microsoft.com/office/word/2010/wordprocessingShape" mc:Ignorable="w14 w15 w16se w16cid w16 w16cex w16sdtdh wp14">
+<w:hdr xmlns:wpc="http://schemas.microsoft.com/office/word/2010/wordprocessingCanvas" xmlns:cx="http://schemas.microsoft.com/office/drawing/2014/chartex" xmlns:cx1="http://schemas.microsoft.com/office/drawing/2015/9/8/chartex" xmlns:cx2="http://schemas.microsoft.com/office/drawing/2015/10/21/chartex" xmlns:cx3="http://schemas.microsoft.com/office/drawing/2016/5/9/chartex" xmlns:cx4="http://schemas.microsoft.com/office/drawing/2016/5/10/chartex" xmlns:cx5="http://schemas.microsoft.com/office/drawing/2016/5/11/chartex" xmlns:cx6="http://schemas.microsoft.com/office/drawing/2016/5/12/chartex" xmlns:cx7="http://schemas.microsoft.com/office/drawing/2016/5/13/chartex" xmlns:cx8="http://schemas.microsoft.com/office/drawing/2016/5/14/chartex" xmlns:mc="http://schemas.openxmlformats.org/markup-compatibility/2006" xmlns:aink="http://schemas.microsoft.com/office/drawing/2016/ink" xmlns:am3d="http://schemas.microsoft.com/office/drawing/2017/model3d" xmlns:o="urn:schemas-microsoft-com:office:office" xmlns:r="http://schemas.openxmlformats.org/officeDocument/2006/relationships" xmlns:m="http://schemas.openxmlformats.org/officeDocument/2006/math" xmlns:v="urn:schemas-microsoft-com:vml" xmlns:wp14="http://schemas.microsoft.com/office/word/2010/wordprocessingDrawing" xmlns:wp="http://schemas.openxmlformats.org/drawingml/2006/wordprocessingDrawing" xmlns:w10="urn:schemas-microsoft-com:office:word" xmlns:w="http://schemas.openxmlformats.org/wordprocessingml/2006/main" xmlns:w14="http://schemas.microsoft.com/office/word/2010/wordml" xmlns:w15="http://schemas.microsoft.com/office/word/2012/wordml" xmlns:w16cex="http://schemas.microsoft.com/office/word/2018/wordml/cex" xmlns:w16cid="http://schemas.microsoft.com/office/word/2016/wordml/cid" xmlns:w16="http://schemas.microsoft.com/office/word/2018/wordml" xmlns:w16sdtdh="http://schemas.microsoft.com/office/word/2020/wordml/sdtdatahash" xmlns:w16se="http://schemas.microsoft.com/office/word/2015/wordml/symex" xmlns:wpg="http://schemas.microsoft.com/office/word/2010/wordprocessingGroup" xmlns:wpi="http://schemas.microsoft.com/office/word/2010/wordprocessingInk" xmlns:wne="http://schemas.microsoft.com/office/word/2006/wordml" xmlns:wps="http://schemas.microsoft.com/office/word/2010/wordprocessingShape" mc:Ignorable="w14 w15 w16se w16cid w16 w16cex w16sdtdh wp14">
   <w:p>
     <w:pPr>
       <w:pStyle w:val="En-tte"/>
@@ -23813,7 +24104,7 @@
       <w:rPr>
         <w:noProof/>
       </w:rPr>
-      <w:t>TABLES DES RÉFÉRENCES</w:t>
+      <w:t>ÉVALUATION DE LA CONFORMITÉ</w:t>
     </w:r>
     <w:r>
       <w:rPr>
@@ -23861,8 +24152,62 @@
 </w:hdr>
 </file>
 
+<file path=word/header2.xml><?xml version="1.0" encoding="utf-8"?>
+<w:hdr xmlns:wpc="http://schemas.microsoft.com/office/word/2010/wordprocessingCanvas" xmlns:cx="http://schemas.microsoft.com/office/drawing/2014/chartex" xmlns:cx1="http://schemas.microsoft.com/office/drawing/2015/9/8/chartex" xmlns:cx2="http://schemas.microsoft.com/office/drawing/2015/10/21/chartex" xmlns:cx3="http://schemas.microsoft.com/office/drawing/2016/5/9/chartex" xmlns:cx4="http://schemas.microsoft.com/office/drawing/2016/5/10/chartex" xmlns:cx5="http://schemas.microsoft.com/office/drawing/2016/5/11/chartex" xmlns:cx6="http://schemas.microsoft.com/office/drawing/2016/5/12/chartex" xmlns:cx7="http://schemas.microsoft.com/office/drawing/2016/5/13/chartex" xmlns:cx8="http://schemas.microsoft.com/office/drawing/2016/5/14/chartex" xmlns:mc="http://schemas.openxmlformats.org/markup-compatibility/2006" xmlns:aink="http://schemas.microsoft.com/office/drawing/2016/ink" xmlns:am3d="http://schemas.microsoft.com/office/drawing/2017/model3d" xmlns:o="urn:schemas-microsoft-com:office:office" xmlns:r="http://schemas.openxmlformats.org/officeDocument/2006/relationships" xmlns:m="http://schemas.openxmlformats.org/officeDocument/2006/math" xmlns:v="urn:schemas-microsoft-com:vml" xmlns:wp14="http://schemas.microsoft.com/office/word/2010/wordprocessingDrawing" xmlns:wp="http://schemas.openxmlformats.org/drawingml/2006/wordprocessingDrawing" xmlns:w10="urn:schemas-microsoft-com:office:word" xmlns:w="http://schemas.openxmlformats.org/wordprocessingml/2006/main" xmlns:w14="http://schemas.microsoft.com/office/word/2010/wordml" xmlns:w15="http://schemas.microsoft.com/office/word/2012/wordml" xmlns:w16cex="http://schemas.microsoft.com/office/word/2018/wordml/cex" xmlns:w16cid="http://schemas.microsoft.com/office/word/2016/wordml/cid" xmlns:w16="http://schemas.microsoft.com/office/word/2018/wordml" xmlns:w16sdtdh="http://schemas.microsoft.com/office/word/2020/wordml/sdtdatahash" xmlns:w16se="http://schemas.microsoft.com/office/word/2015/wordml/symex" xmlns:wpg="http://schemas.microsoft.com/office/word/2010/wordprocessingGroup" xmlns:wpi="http://schemas.microsoft.com/office/word/2010/wordprocessingInk" xmlns:wne="http://schemas.microsoft.com/office/word/2006/wordml" xmlns:wps="http://schemas.microsoft.com/office/word/2010/wordprocessingShape" mc:Ignorable="w14 w15 w16se w16cid w16 w16cex w16sdtdh wp14">
+  <w:p>
+    <w:pPr>
+      <w:pStyle w:val="En-tte"/>
+    </w:pPr>
+    <w:fldSimple w:instr=" STYLEREF  &quot;Titre 1&quot;  \* MERGEFORMAT ">
+      <w:r>
+        <w:rPr>
+          <w:noProof/>
+        </w:rPr>
+        <w:t>ÉVALUATION DE LA CONFORMITÉ</w:t>
+      </w:r>
+    </w:fldSimple>
+    <w:r>
+      <w:rPr>
+        <w:noProof/>
+      </w:rPr>
+      <w:tab/>
+    </w:r>
+    <w:r>
+      <w:rPr>
+        <w:noProof/>
+      </w:rPr>
+      <w:tab/>
+    </w:r>
+    <w:r>
+      <w:rPr>
+        <w:noProof/>
+      </w:rPr>
+      <w:ptab w:relativeTo="margin" w:alignment="right" w:leader="none"/>
+    </w:r>
+    <w:r>
+      <w:fldChar w:fldCharType="begin"/>
+    </w:r>
+    <w:r>
+      <w:instrText xml:space="preserve"> TIME \@ "dd/MM/yyyy" </w:instrText>
+    </w:r>
+    <w:r>
+      <w:fldChar w:fldCharType="separate"/>
+    </w:r>
+    <w:r>
+      <w:rPr>
+        <w:noProof/>
+      </w:rPr>
+      <w:t>27/06/2022</w:t>
+    </w:r>
+    <w:r>
+      <w:fldChar w:fldCharType="end"/>
+    </w:r>
+  </w:p>
+</w:hdr>
+</file>
+
 <file path=word/numbering.xml><?xml version="1.0" encoding="utf-8"?>
-<w:numbering xmlns:wpc="http://schemas.microsoft.com/office/word/2010/wordprocessingCanvas" xmlns:cx="http://schemas.microsoft.com/office/drawing/2014/chartex" xmlns:cx1="http://schemas.microsoft.com/office/drawing/2015/9/8/chartex" xmlns:cx2="http://schemas.microsoft.com/office/drawing/2015/10/21/chartex" xmlns:cx3="http://schemas.microsoft.com/office/drawing/2016/5/9/chartex" xmlns:cx4="http://schemas.microsoft.com/office/drawing/2016/5/10/chartex" xmlns:cx5="http://schemas.microsoft.com/office/drawing/2016/5/11/chartex" xmlns:cx6="http://schemas.microsoft.com/office/drawing/2016/5/12/chartex" xmlns:cx7="http://schemas.microsoft.com/office/drawing/2016/5/13/chartex" xmlns:cx8="http://schemas.microsoft.com/office/drawing/2016/5/14/chartex" xmlns:mc="http://schemas.openxmlformats.org/markup-compatibility/2006" xmlns:aink="http://schemas.microsoft.com/office/drawing/2016/ink" xmlns:am3d="http://schemas.microsoft.com/office/drawing/2017/model3d" xmlns:o="urn:schemas-microsoft-com:office:office" xmlns:oel="http://schemas.microsoft.com/office/2019/extlst" xmlns:r="http://schemas.openxmlformats.org/officeDocument/2006/relationships" xmlns:m="http://schemas.openxmlformats.org/officeDocument/2006/math" xmlns:v="urn:schemas-microsoft-com:vml" xmlns:wp14="http://schemas.microsoft.com/office/word/2010/wordprocessingDrawing" xmlns:wp="http://schemas.openxmlformats.org/drawingml/2006/wordprocessingDrawing" xmlns:w10="urn:schemas-microsoft-com:office:word" xmlns:w="http://schemas.openxmlformats.org/wordprocessingml/2006/main" xmlns:w14="http://schemas.microsoft.com/office/word/2010/wordml" xmlns:w15="http://schemas.microsoft.com/office/word/2012/wordml" xmlns:w16cex="http://schemas.microsoft.com/office/word/2018/wordml/cex" xmlns:w16cid="http://schemas.microsoft.com/office/word/2016/wordml/cid" xmlns:w16="http://schemas.microsoft.com/office/word/2018/wordml" xmlns:w16sdtdh="http://schemas.microsoft.com/office/word/2020/wordml/sdtdatahash" xmlns:w16se="http://schemas.microsoft.com/office/word/2015/wordml/symex" xmlns:wpg="http://schemas.microsoft.com/office/word/2010/wordprocessingGroup" xmlns:wpi="http://schemas.microsoft.com/office/word/2010/wordprocessingInk" xmlns:wne="http://schemas.microsoft.com/office/word/2006/wordml" xmlns:wps="http://schemas.microsoft.com/office/word/2010/wordprocessingShape" mc:Ignorable="w14 w15 w16se w16cid w16 w16cex w16sdtdh wp14">
+<w:numbering xmlns:wpc="http://schemas.microsoft.com/office/word/2010/wordprocessingCanvas" xmlns:cx="http://schemas.microsoft.com/office/drawing/2014/chartex" xmlns:cx1="http://schemas.microsoft.com/office/drawing/2015/9/8/chartex" xmlns:cx2="http://schemas.microsoft.com/office/drawing/2015/10/21/chartex" xmlns:cx3="http://schemas.microsoft.com/office/drawing/2016/5/9/chartex" xmlns:cx4="http://schemas.microsoft.com/office/drawing/2016/5/10/chartex" xmlns:cx5="http://schemas.microsoft.com/office/drawing/2016/5/11/chartex" xmlns:cx6="http://schemas.microsoft.com/office/drawing/2016/5/12/chartex" xmlns:cx7="http://schemas.microsoft.com/office/drawing/2016/5/13/chartex" xmlns:cx8="http://schemas.microsoft.com/office/drawing/2016/5/14/chartex" xmlns:mc="http://schemas.openxmlformats.org/markup-compatibility/2006" xmlns:aink="http://schemas.microsoft.com/office/drawing/2016/ink" xmlns:am3d="http://schemas.microsoft.com/office/drawing/2017/model3d" xmlns:o="urn:schemas-microsoft-com:office:office" xmlns:r="http://schemas.openxmlformats.org/officeDocument/2006/relationships" xmlns:m="http://schemas.openxmlformats.org/officeDocument/2006/math" xmlns:v="urn:schemas-microsoft-com:vml" xmlns:wp14="http://schemas.microsoft.com/office/word/2010/wordprocessingDrawing" xmlns:wp="http://schemas.openxmlformats.org/drawingml/2006/wordprocessingDrawing" xmlns:w10="urn:schemas-microsoft-com:office:word" xmlns:w="http://schemas.openxmlformats.org/wordprocessingml/2006/main" xmlns:w14="http://schemas.microsoft.com/office/word/2010/wordml" xmlns:w15="http://schemas.microsoft.com/office/word/2012/wordml" xmlns:w16cex="http://schemas.microsoft.com/office/word/2018/wordml/cex" xmlns:w16cid="http://schemas.microsoft.com/office/word/2016/wordml/cid" xmlns:w16="http://schemas.microsoft.com/office/word/2018/wordml" xmlns:w16sdtdh="http://schemas.microsoft.com/office/word/2020/wordml/sdtdatahash" xmlns:w16se="http://schemas.microsoft.com/office/word/2015/wordml/symex" xmlns:wpg="http://schemas.microsoft.com/office/word/2010/wordprocessingGroup" xmlns:wpi="http://schemas.microsoft.com/office/word/2010/wordprocessingInk" xmlns:wne="http://schemas.microsoft.com/office/word/2006/wordml" xmlns:wps="http://schemas.microsoft.com/office/word/2010/wordprocessingShape" mc:Ignorable="w14 w15 w16se w16cid w16 w16cex w16sdtdh wp14">
   <w:abstractNum w:abstractNumId="0" w15:restartNumberingAfterBreak="0">
     <w:nsid w:val="00A326A9"/>
     <w:multiLevelType w:val="hybridMultilevel"/>
@@ -28599,127 +28944,127 @@
       </w:rPr>
     </w:lvl>
   </w:abstractNum>
-  <w:num w:numId="1" w16cid:durableId="261765618">
+  <w:num w:numId="1">
     <w:abstractNumId w:val="31"/>
   </w:num>
-  <w:num w:numId="2" w16cid:durableId="930744110">
+  <w:num w:numId="2">
     <w:abstractNumId w:val="26"/>
   </w:num>
-  <w:num w:numId="3" w16cid:durableId="301890287">
+  <w:num w:numId="3">
     <w:abstractNumId w:val="27"/>
   </w:num>
-  <w:num w:numId="4" w16cid:durableId="1393315189">
+  <w:num w:numId="4">
     <w:abstractNumId w:val="2"/>
   </w:num>
-  <w:num w:numId="5" w16cid:durableId="715928351">
+  <w:num w:numId="5">
     <w:abstractNumId w:val="11"/>
   </w:num>
-  <w:num w:numId="6" w16cid:durableId="154496852">
+  <w:num w:numId="6">
     <w:abstractNumId w:val="34"/>
   </w:num>
-  <w:num w:numId="7" w16cid:durableId="1034967154">
+  <w:num w:numId="7">
     <w:abstractNumId w:val="17"/>
   </w:num>
-  <w:num w:numId="8" w16cid:durableId="1955480654">
+  <w:num w:numId="8">
     <w:abstractNumId w:val="23"/>
   </w:num>
-  <w:num w:numId="9" w16cid:durableId="1212351849">
+  <w:num w:numId="9">
     <w:abstractNumId w:val="12"/>
   </w:num>
-  <w:num w:numId="10" w16cid:durableId="941450255">
+  <w:num w:numId="10">
     <w:abstractNumId w:val="29"/>
   </w:num>
-  <w:num w:numId="11" w16cid:durableId="1408839639">
+  <w:num w:numId="11">
     <w:abstractNumId w:val="21"/>
   </w:num>
-  <w:num w:numId="12" w16cid:durableId="1005474733">
+  <w:num w:numId="12">
     <w:abstractNumId w:val="25"/>
   </w:num>
-  <w:num w:numId="13" w16cid:durableId="2068987843">
+  <w:num w:numId="13">
     <w:abstractNumId w:val="33"/>
   </w:num>
-  <w:num w:numId="14" w16cid:durableId="98839747">
+  <w:num w:numId="14">
     <w:abstractNumId w:val="40"/>
   </w:num>
-  <w:num w:numId="15" w16cid:durableId="1304196347">
+  <w:num w:numId="15">
     <w:abstractNumId w:val="39"/>
   </w:num>
-  <w:num w:numId="16" w16cid:durableId="1726682215">
+  <w:num w:numId="16">
     <w:abstractNumId w:val="14"/>
   </w:num>
-  <w:num w:numId="17" w16cid:durableId="15009446">
+  <w:num w:numId="17">
     <w:abstractNumId w:val="6"/>
   </w:num>
-  <w:num w:numId="18" w16cid:durableId="804543101">
+  <w:num w:numId="18">
     <w:abstractNumId w:val="28"/>
   </w:num>
-  <w:num w:numId="19" w16cid:durableId="750196172">
+  <w:num w:numId="19">
     <w:abstractNumId w:val="24"/>
   </w:num>
-  <w:num w:numId="20" w16cid:durableId="1497765086">
+  <w:num w:numId="20">
     <w:abstractNumId w:val="18"/>
   </w:num>
-  <w:num w:numId="21" w16cid:durableId="294797864">
+  <w:num w:numId="21">
     <w:abstractNumId w:val="4"/>
   </w:num>
-  <w:num w:numId="22" w16cid:durableId="1614676531">
+  <w:num w:numId="22">
     <w:abstractNumId w:val="7"/>
   </w:num>
-  <w:num w:numId="23" w16cid:durableId="1689136365">
+  <w:num w:numId="23">
     <w:abstractNumId w:val="10"/>
   </w:num>
-  <w:num w:numId="24" w16cid:durableId="1315332735">
+  <w:num w:numId="24">
     <w:abstractNumId w:val="35"/>
   </w:num>
-  <w:num w:numId="25" w16cid:durableId="1605308887">
+  <w:num w:numId="25">
     <w:abstractNumId w:val="20"/>
   </w:num>
-  <w:num w:numId="26" w16cid:durableId="1111052326">
+  <w:num w:numId="26">
     <w:abstractNumId w:val="36"/>
   </w:num>
-  <w:num w:numId="27" w16cid:durableId="1115441808">
+  <w:num w:numId="27">
     <w:abstractNumId w:val="16"/>
   </w:num>
-  <w:num w:numId="28" w16cid:durableId="1231967271">
+  <w:num w:numId="28">
     <w:abstractNumId w:val="32"/>
   </w:num>
-  <w:num w:numId="29" w16cid:durableId="716127838">
+  <w:num w:numId="29">
     <w:abstractNumId w:val="9"/>
   </w:num>
-  <w:num w:numId="30" w16cid:durableId="394354097">
+  <w:num w:numId="30">
     <w:abstractNumId w:val="3"/>
   </w:num>
-  <w:num w:numId="31" w16cid:durableId="2082173330">
+  <w:num w:numId="31">
     <w:abstractNumId w:val="30"/>
   </w:num>
-  <w:num w:numId="32" w16cid:durableId="1743748058">
+  <w:num w:numId="32">
     <w:abstractNumId w:val="37"/>
   </w:num>
-  <w:num w:numId="33" w16cid:durableId="708451253">
+  <w:num w:numId="33">
     <w:abstractNumId w:val="8"/>
   </w:num>
-  <w:num w:numId="34" w16cid:durableId="2118525774">
+  <w:num w:numId="34">
     <w:abstractNumId w:val="22"/>
   </w:num>
-  <w:num w:numId="35" w16cid:durableId="387412581">
+  <w:num w:numId="35">
     <w:abstractNumId w:val="19"/>
   </w:num>
-  <w:num w:numId="36" w16cid:durableId="1524903961">
+  <w:num w:numId="36">
     <w:abstractNumId w:val="13"/>
   </w:num>
-  <w:num w:numId="37" w16cid:durableId="697584732">
+  <w:num w:numId="37">
     <w:abstractNumId w:val="38"/>
   </w:num>
-  <w:num w:numId="38" w16cid:durableId="224024109">
+  <w:num w:numId="38">
     <w:abstractNumId w:val="15"/>
   </w:num>
-  <w:num w:numId="39" w16cid:durableId="1597637144">
+  <w:num w:numId="39">
     <w:abstractNumId w:val="0"/>
   </w:num>
-  <w:num w:numId="40" w16cid:durableId="581649591">
+  <w:num w:numId="40">
     <w:abstractNumId w:val="1"/>
   </w:num>
-  <w:num w:numId="41" w16cid:durableId="468398923">
+  <w:num w:numId="41">
     <w:abstractNumId w:val="5"/>
   </w:num>
 </w:numbering>
@@ -30708,28 +31053,28 @@
 </file>
 
 <file path=customXml/item1.xml><?xml version="1.0" encoding="utf-8"?>
+<b:Sources xmlns:b="http://schemas.openxmlformats.org/officeDocument/2006/bibliography" xmlns="http://schemas.openxmlformats.org/officeDocument/2006/bibliography" SelectedStyle="\APASixthEditionOfficeOnline.xsl" StyleName="APA" Version="6"/>
+</file>
+
+<file path=customXml/item2.xml><?xml version="1.0" encoding="utf-8"?>
 <go:gDocsCustomXmlDataStorage xmlns:go="http://customooxmlschemas.google.com/" xmlns:r="http://schemas.openxmlformats.org/officeDocument/2006/relationships">
   <go:docsCustomData xmlns:go="http://customooxmlschemas.google.com/" roundtripDataSignature="AMtx7mj8bvlXyk6gfbrLwJXO/FvWiC9Yig==">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</go:docsCustomData>
 </go:gDocsCustomXmlDataStorage>
 </file>
 
-<file path=customXml/item2.xml><?xml version="1.0" encoding="utf-8"?>
-<b:Sources xmlns:b="http://schemas.openxmlformats.org/officeDocument/2006/bibliography" xmlns="http://schemas.openxmlformats.org/officeDocument/2006/bibliography" SelectedStyle="\APASixthEditionOfficeOnline.xsl" StyleName="APA" Version="6"/>
+<file path=customXml/itemProps1.xml><?xml version="1.0" encoding="utf-8"?>
+<ds:datastoreItem xmlns:ds="http://schemas.openxmlformats.org/officeDocument/2006/customXml" ds:itemID="{4B096B17-6408-4466-8E14-340F741101A8}">
+  <ds:schemaRefs>
+    <ds:schemaRef ds:uri="http://schemas.openxmlformats.org/officeDocument/2006/bibliography"/>
+  </ds:schemaRefs>
+</ds:datastoreItem>
 </file>
 
-<file path=customXml/itemProps1.xml><?xml version="1.0" encoding="utf-8"?>
+<file path=customXml/itemProps2.xml><?xml version="1.0" encoding="utf-8"?>
 <ds:datastoreItem xmlns:ds="http://schemas.openxmlformats.org/officeDocument/2006/customXml" ds:itemID="{11111111-1234-1234-1234-123412341234}">
   <ds:schemaRefs>
     <ds:schemaRef ds:uri="http://customooxmlschemas.google.com/"/>
     <ds:schemaRef ds:uri="http://schemas.openxmlformats.org/officeDocument/2006/relationships"/>
   </ds:schemaRefs>
 </ds:datastoreItem>
-</file>
-
-<file path=customXml/itemProps2.xml><?xml version="1.0" encoding="utf-8"?>
-<ds:datastoreItem xmlns:ds="http://schemas.openxmlformats.org/officeDocument/2006/customXml" ds:itemID="{4B096B17-6408-4466-8E14-340F741101A8}">
-  <ds:schemaRefs>
-    <ds:schemaRef ds:uri="http://schemas.openxmlformats.org/officeDocument/2006/bibliography"/>
-  </ds:schemaRefs>
-</ds:datastoreItem>
 </file>
</xml_diff>

<commit_message>
Ajout : Template de la feuille de route
</commit_message>
<xml_diff>
--- a/P9_01_Evaluation_Conformite.docx
+++ b/P9_01_Evaluation_Conformite.docx
@@ -264,7 +264,6 @@
         </w:rPr>
         <w:t xml:space="preserve">- </w:t>
       </w:r>
-      <w:proofErr w:type="spellStart"/>
       <w:r>
         <w:rPr>
           <w:rFonts w:ascii="Open Sans" w:eastAsia="Open Sans" w:hAnsi="Open Sans" w:cs="Open Sans"/>
@@ -273,9 +272,8 @@
           <w:sz w:val="44"/>
           <w:szCs w:val="44"/>
         </w:rPr>
-        <w:t>SuperTechSoft</w:t>
-      </w:r>
-      <w:proofErr w:type="spellEnd"/>
+        <w:t xml:space="preserve">SuperTechSoft </w:t>
+      </w:r>
       <w:r>
         <w:rPr>
           <w:rFonts w:ascii="Open Sans" w:eastAsia="Open Sans" w:hAnsi="Open Sans" w:cs="Open Sans"/>
@@ -284,17 +282,7 @@
           <w:sz w:val="44"/>
           <w:szCs w:val="44"/>
         </w:rPr>
-        <w:t xml:space="preserve"> </w:t>
-      </w:r>
-      <w:r>
-        <w:rPr>
-          <w:rFonts w:ascii="Open Sans" w:eastAsia="Open Sans" w:hAnsi="Open Sans" w:cs="Open Sans"/>
-          <w:b/>
-          <w:color w:val="2D7287"/>
-          <w:sz w:val="44"/>
-          <w:szCs w:val="44"/>
-        </w:rPr>
-        <w:t>–</w:t>
+        <w:t>-</w:t>
       </w:r>
     </w:p>
     <w:p>
@@ -570,7 +558,6 @@
         <w:t xml:space="preserve">– </w:t>
       </w:r>
       <w:bookmarkEnd w:id="3"/>
-      <w:proofErr w:type="spellStart"/>
       <w:r>
         <w:rPr>
           <w:b/>
@@ -581,7 +568,6 @@
         </w:rPr>
         <w:t>SuperTechSoft</w:t>
       </w:r>
-      <w:proofErr w:type="spellEnd"/>
     </w:p>
     <w:p>
       <w:pPr>
@@ -932,14 +918,27 @@
       <w:r>
         <w:t xml:space="preserve">Tableau </w:t>
       </w:r>
-      <w:fldSimple w:instr=" SEQ Tableau \* ARABIC ">
-        <w:r>
-          <w:rPr>
-            <w:noProof/>
-          </w:rPr>
-          <w:t>1</w:t>
-        </w:r>
-      </w:fldSimple>
+      <w:r>
+        <w:fldChar w:fldCharType="begin"/>
+      </w:r>
+      <w:r>
+        <w:instrText xml:space="preserve"> SEQ Tableau \* ARABIC </w:instrText>
+      </w:r>
+      <w:r>
+        <w:fldChar w:fldCharType="separate"/>
+      </w:r>
+      <w:r>
+        <w:rPr>
+          <w:noProof/>
+        </w:rPr>
+        <w:t>1</w:t>
+      </w:r>
+      <w:r>
+        <w:rPr>
+          <w:noProof/>
+        </w:rPr>
+        <w:fldChar w:fldCharType="end"/>
+      </w:r>
       <w:r>
         <w:t xml:space="preserve"> </w:t>
       </w:r>
@@ -4340,14 +4339,27 @@
       <w:r>
         <w:t xml:space="preserve">Figure </w:t>
       </w:r>
-      <w:fldSimple w:instr=" SEQ Figure \* ARABIC ">
-        <w:r>
-          <w:rPr>
-            <w:noProof/>
-          </w:rPr>
-          <w:t>1</w:t>
-        </w:r>
-      </w:fldSimple>
+      <w:r>
+        <w:fldChar w:fldCharType="begin"/>
+      </w:r>
+      <w:r>
+        <w:instrText xml:space="preserve"> SEQ Figure \* ARABIC </w:instrText>
+      </w:r>
+      <w:r>
+        <w:fldChar w:fldCharType="separate"/>
+      </w:r>
+      <w:r>
+        <w:rPr>
+          <w:noProof/>
+        </w:rPr>
+        <w:t>1</w:t>
+      </w:r>
+      <w:r>
+        <w:rPr>
+          <w:noProof/>
+        </w:rPr>
+        <w:fldChar w:fldCharType="end"/>
+      </w:r>
       <w:r>
         <w:t xml:space="preserve"> : Vision de l'architecture cible </w:t>
       </w:r>
@@ -4526,14 +4538,27 @@
       <w:r>
         <w:t xml:space="preserve">Figure </w:t>
       </w:r>
-      <w:fldSimple w:instr=" SEQ Figure \* ARABIC ">
-        <w:r>
-          <w:rPr>
-            <w:noProof/>
-          </w:rPr>
-          <w:t>2</w:t>
-        </w:r>
-      </w:fldSimple>
+      <w:r>
+        <w:fldChar w:fldCharType="begin"/>
+      </w:r>
+      <w:r>
+        <w:instrText xml:space="preserve"> SEQ Figure \* ARABIC </w:instrText>
+      </w:r>
+      <w:r>
+        <w:fldChar w:fldCharType="separate"/>
+      </w:r>
+      <w:r>
+        <w:rPr>
+          <w:noProof/>
+        </w:rPr>
+        <w:t>2</w:t>
+      </w:r>
+      <w:r>
+        <w:rPr>
+          <w:noProof/>
+        </w:rPr>
+        <w:fldChar w:fldCharType="end"/>
+      </w:r>
       <w:r>
         <w:t xml:space="preserve"> : Diagramme d'implémentation de l'architecture du projet "SCS GED"</w:t>
       </w:r>
@@ -6649,14 +6674,27 @@
       <w:r>
         <w:t xml:space="preserve">Tableau </w:t>
       </w:r>
-      <w:fldSimple w:instr=" SEQ Tableau \* ARABIC ">
-        <w:r>
-          <w:rPr>
-            <w:noProof/>
-          </w:rPr>
-          <w:t>2</w:t>
-        </w:r>
-      </w:fldSimple>
+      <w:r>
+        <w:fldChar w:fldCharType="begin"/>
+      </w:r>
+      <w:r>
+        <w:instrText xml:space="preserve"> SEQ Tableau \* ARABIC </w:instrText>
+      </w:r>
+      <w:r>
+        <w:fldChar w:fldCharType="separate"/>
+      </w:r>
+      <w:r>
+        <w:rPr>
+          <w:noProof/>
+        </w:rPr>
+        <w:t>2</w:t>
+      </w:r>
+      <w:r>
+        <w:rPr>
+          <w:noProof/>
+        </w:rPr>
+        <w:fldChar w:fldCharType="end"/>
+      </w:r>
       <w:r>
         <w:t xml:space="preserve"> : Table d'évaluation de l'architecture technique</w:t>
       </w:r>
@@ -8937,14 +8975,27 @@
       <w:r>
         <w:t xml:space="preserve">Tableau </w:t>
       </w:r>
-      <w:fldSimple w:instr=" SEQ Tableau \* ARABIC ">
-        <w:r>
-          <w:rPr>
-            <w:noProof/>
-          </w:rPr>
-          <w:t>3</w:t>
-        </w:r>
-      </w:fldSimple>
+      <w:r>
+        <w:fldChar w:fldCharType="begin"/>
+      </w:r>
+      <w:r>
+        <w:instrText xml:space="preserve"> SEQ Tableau \* ARABIC </w:instrText>
+      </w:r>
+      <w:r>
+        <w:fldChar w:fldCharType="separate"/>
+      </w:r>
+      <w:r>
+        <w:rPr>
+          <w:noProof/>
+        </w:rPr>
+        <w:t>3</w:t>
+      </w:r>
+      <w:r>
+        <w:rPr>
+          <w:noProof/>
+        </w:rPr>
+        <w:fldChar w:fldCharType="end"/>
+      </w:r>
       <w:r>
         <w:t xml:space="preserve"> </w:t>
       </w:r>
@@ -9827,23 +9878,7 @@
                 <w:sz w:val="20"/>
                 <w:szCs w:val="20"/>
               </w:rPr>
-              <w:t xml:space="preserve"> par les API REST sont conforme à la RFC 7807 (</w:t>
-            </w:r>
-            <w:proofErr w:type="spellStart"/>
-            <w:r>
-              <w:rPr>
-                <w:sz w:val="20"/>
-                <w:szCs w:val="20"/>
-              </w:rPr>
-              <w:t>Problem</w:t>
-            </w:r>
-            <w:proofErr w:type="spellEnd"/>
-            <w:r>
-              <w:rPr>
-                <w:sz w:val="20"/>
-                <w:szCs w:val="20"/>
-              </w:rPr>
-              <w:t xml:space="preserve"> Details for HTTP APIs)</w:t>
+              <w:t xml:space="preserve"> par les API REST sont conforme à la RFC 7807 (Problem Details for HTTP APIs)</w:t>
             </w:r>
           </w:p>
         </w:tc>
@@ -10739,14 +10774,27 @@
       <w:r>
         <w:t xml:space="preserve">Tableau </w:t>
       </w:r>
-      <w:fldSimple w:instr=" SEQ Tableau \* ARABIC ">
-        <w:r>
-          <w:rPr>
-            <w:noProof/>
-          </w:rPr>
-          <w:t>4</w:t>
-        </w:r>
-      </w:fldSimple>
+      <w:r>
+        <w:fldChar w:fldCharType="begin"/>
+      </w:r>
+      <w:r>
+        <w:instrText xml:space="preserve"> SEQ Tableau \* ARABIC </w:instrText>
+      </w:r>
+      <w:r>
+        <w:fldChar w:fldCharType="separate"/>
+      </w:r>
+      <w:r>
+        <w:rPr>
+          <w:noProof/>
+        </w:rPr>
+        <w:t>4</w:t>
+      </w:r>
+      <w:r>
+        <w:rPr>
+          <w:noProof/>
+        </w:rPr>
+        <w:fldChar w:fldCharType="end"/>
+      </w:r>
       <w:r>
         <w:t xml:space="preserve"> : </w:t>
       </w:r>
@@ -11420,27 +11468,7 @@
                 <w:sz w:val="20"/>
                 <w:szCs w:val="20"/>
               </w:rPr>
-              <w:t>« </w:t>
-            </w:r>
-            <w:proofErr w:type="spellStart"/>
-            <w:r>
-              <w:rPr>
-                <w:i/>
-                <w:iCs/>
-                <w:sz w:val="20"/>
-                <w:szCs w:val="20"/>
-              </w:rPr>
-              <w:t>stateless</w:t>
-            </w:r>
-            <w:proofErr w:type="spellEnd"/>
-            <w:r>
-              <w:rPr>
-                <w:i/>
-                <w:iCs/>
-                <w:sz w:val="20"/>
-                <w:szCs w:val="20"/>
-              </w:rPr>
-              <w:t> »</w:t>
+              <w:t>« stateless »</w:t>
             </w:r>
             <w:r>
               <w:rPr>
@@ -11678,39 +11706,7 @@
                 <w:sz w:val="20"/>
                 <w:szCs w:val="20"/>
               </w:rPr>
-              <w:t>La documentation du code source est compatible avec les standards de l’industrie (</w:t>
-            </w:r>
-            <w:proofErr w:type="spellStart"/>
-            <w:r>
-              <w:rPr>
-                <w:sz w:val="20"/>
-                <w:szCs w:val="20"/>
-              </w:rPr>
-              <w:t>JavaDoc</w:t>
-            </w:r>
-            <w:proofErr w:type="spellEnd"/>
-            <w:r>
-              <w:rPr>
-                <w:sz w:val="20"/>
-                <w:szCs w:val="20"/>
-              </w:rPr>
-              <w:t xml:space="preserve">, </w:t>
-            </w:r>
-            <w:proofErr w:type="spellStart"/>
-            <w:r>
-              <w:rPr>
-                <w:sz w:val="20"/>
-                <w:szCs w:val="20"/>
-              </w:rPr>
-              <w:t>TypeDoc</w:t>
-            </w:r>
-            <w:proofErr w:type="spellEnd"/>
-            <w:r>
-              <w:rPr>
-                <w:sz w:val="20"/>
-                <w:szCs w:val="20"/>
-              </w:rPr>
-              <w:t xml:space="preserve"> …)</w:t>
+              <w:t>La documentation du code source est compatible avec les standards de l’industrie (JavaDoc, TypeDoc …)</w:t>
             </w:r>
           </w:p>
         </w:tc>
@@ -11864,23 +11860,7 @@
                 <w:sz w:val="20"/>
                 <w:szCs w:val="20"/>
               </w:rPr>
-              <w:t>Les applicatifs développées (</w:t>
-            </w:r>
-            <w:proofErr w:type="spellStart"/>
-            <w:r>
-              <w:rPr>
-                <w:sz w:val="20"/>
-                <w:szCs w:val="20"/>
-              </w:rPr>
-              <w:t>back-end</w:t>
-            </w:r>
-            <w:proofErr w:type="spellEnd"/>
-            <w:r>
-              <w:rPr>
-                <w:sz w:val="20"/>
-                <w:szCs w:val="20"/>
-              </w:rPr>
-              <w:t xml:space="preserve">) utilisent le langage </w:t>
+              <w:t xml:space="preserve">Les applicatifs développées (back-end) utilisent le langage </w:t>
             </w:r>
             <w:r>
               <w:rPr>
@@ -12057,14 +12037,27 @@
       <w:r>
         <w:t xml:space="preserve">Tableau </w:t>
       </w:r>
-      <w:fldSimple w:instr=" SEQ Tableau \* ARABIC ">
-        <w:r>
-          <w:rPr>
-            <w:noProof/>
-          </w:rPr>
-          <w:t>5</w:t>
-        </w:r>
-      </w:fldSimple>
+      <w:r>
+        <w:fldChar w:fldCharType="begin"/>
+      </w:r>
+      <w:r>
+        <w:instrText xml:space="preserve"> SEQ Tableau \* ARABIC </w:instrText>
+      </w:r>
+      <w:r>
+        <w:fldChar w:fldCharType="separate"/>
+      </w:r>
+      <w:r>
+        <w:rPr>
+          <w:noProof/>
+        </w:rPr>
+        <w:t>5</w:t>
+      </w:r>
+      <w:r>
+        <w:rPr>
+          <w:noProof/>
+        </w:rPr>
+        <w:fldChar w:fldCharType="end"/>
+      </w:r>
       <w:r>
         <w:t xml:space="preserve"> </w:t>
       </w:r>
@@ -12776,39 +12769,7 @@
                 <w:sz w:val="20"/>
                 <w:szCs w:val="20"/>
               </w:rPr>
-              <w:t xml:space="preserve">Les échanges entre les composants </w:t>
-            </w:r>
-            <w:proofErr w:type="spellStart"/>
-            <w:r>
-              <w:rPr>
-                <w:sz w:val="20"/>
-                <w:szCs w:val="20"/>
-              </w:rPr>
-              <w:t>front-end</w:t>
-            </w:r>
-            <w:proofErr w:type="spellEnd"/>
-            <w:r>
-              <w:rPr>
-                <w:sz w:val="20"/>
-                <w:szCs w:val="20"/>
-              </w:rPr>
-              <w:t xml:space="preserve"> ↔︎ </w:t>
-            </w:r>
-            <w:proofErr w:type="spellStart"/>
-            <w:r>
-              <w:rPr>
-                <w:sz w:val="20"/>
-                <w:szCs w:val="20"/>
-              </w:rPr>
-              <w:t>back-end</w:t>
-            </w:r>
-            <w:proofErr w:type="spellEnd"/>
-            <w:r>
-              <w:rPr>
-                <w:sz w:val="20"/>
-                <w:szCs w:val="20"/>
-              </w:rPr>
-              <w:t xml:space="preserve"> sont sécurisés à l’aide de jeton CSRF.</w:t>
+              <w:t>Les échanges entre les composants front-end ↔︎ back-end sont sécurisés à l’aide de jeton CSRF.</w:t>
             </w:r>
           </w:p>
         </w:tc>
@@ -13967,14 +13928,27 @@
       <w:r>
         <w:t xml:space="preserve">Tableau </w:t>
       </w:r>
-      <w:fldSimple w:instr=" SEQ Tableau \* ARABIC ">
-        <w:r>
-          <w:rPr>
-            <w:noProof/>
-          </w:rPr>
-          <w:t>6</w:t>
-        </w:r>
-      </w:fldSimple>
+      <w:r>
+        <w:fldChar w:fldCharType="begin"/>
+      </w:r>
+      <w:r>
+        <w:instrText xml:space="preserve"> SEQ Tableau \* ARABIC </w:instrText>
+      </w:r>
+      <w:r>
+        <w:fldChar w:fldCharType="separate"/>
+      </w:r>
+      <w:r>
+        <w:rPr>
+          <w:noProof/>
+        </w:rPr>
+        <w:t>6</w:t>
+      </w:r>
+      <w:r>
+        <w:rPr>
+          <w:noProof/>
+        </w:rPr>
+        <w:fldChar w:fldCharType="end"/>
+      </w:r>
       <w:r>
         <w:t xml:space="preserve"> : </w:t>
       </w:r>
@@ -14323,23 +14297,7 @@
                 <w:sz w:val="20"/>
                 <w:szCs w:val="20"/>
               </w:rPr>
-              <w:t xml:space="preserve">Les actifs exposés sur le web sont tous soumis à un scan régulier par un outil de détection des vulnérabilités (Qualys, </w:t>
-            </w:r>
-            <w:proofErr w:type="spellStart"/>
-            <w:r>
-              <w:rPr>
-                <w:sz w:val="20"/>
-                <w:szCs w:val="20"/>
-              </w:rPr>
-              <w:t>Nexpose</w:t>
-            </w:r>
-            <w:proofErr w:type="spellEnd"/>
-            <w:r>
-              <w:rPr>
-                <w:sz w:val="20"/>
-                <w:szCs w:val="20"/>
-              </w:rPr>
-              <w:t xml:space="preserve"> …).</w:t>
+              <w:t>Les actifs exposés sur le web sont tous soumis à un scan régulier par un outil de détection des vulnérabilités (Qualys, Nexpose …).</w:t>
             </w:r>
           </w:p>
         </w:tc>
@@ -14841,23 +14799,7 @@
                 <w:sz w:val="20"/>
                 <w:szCs w:val="20"/>
               </w:rPr>
-              <w:t xml:space="preserve">Les actifs web sont exposés derrière un Web Application Firewall permettant le contrôle des requêtes et la protection contre les attaques </w:t>
-            </w:r>
-            <w:proofErr w:type="spellStart"/>
-            <w:r>
-              <w:rPr>
-                <w:sz w:val="20"/>
-                <w:szCs w:val="20"/>
-              </w:rPr>
-              <w:t>DoS</w:t>
-            </w:r>
-            <w:proofErr w:type="spellEnd"/>
-            <w:r>
-              <w:rPr>
-                <w:sz w:val="20"/>
-                <w:szCs w:val="20"/>
-              </w:rPr>
-              <w:t>.</w:t>
+              <w:t>Les actifs web sont exposés derrière un Web Application Firewall permettant le contrôle des requêtes et la protection contre les attaques DoS.</w:t>
             </w:r>
           </w:p>
         </w:tc>
@@ -15337,14 +15279,27 @@
       <w:r>
         <w:t xml:space="preserve">Tableau </w:t>
       </w:r>
-      <w:fldSimple w:instr=" SEQ Tableau \* ARABIC ">
-        <w:r>
-          <w:rPr>
-            <w:noProof/>
-          </w:rPr>
-          <w:t>7</w:t>
-        </w:r>
-      </w:fldSimple>
+      <w:r>
+        <w:fldChar w:fldCharType="begin"/>
+      </w:r>
+      <w:r>
+        <w:instrText xml:space="preserve"> SEQ Tableau \* ARABIC </w:instrText>
+      </w:r>
+      <w:r>
+        <w:fldChar w:fldCharType="separate"/>
+      </w:r>
+      <w:r>
+        <w:rPr>
+          <w:noProof/>
+        </w:rPr>
+        <w:t>7</w:t>
+      </w:r>
+      <w:r>
+        <w:rPr>
+          <w:noProof/>
+        </w:rPr>
+        <w:fldChar w:fldCharType="end"/>
+      </w:r>
       <w:r>
         <w:t xml:space="preserve"> : Table d'évaluation de la sécurité</w:t>
       </w:r>
@@ -16587,23 +16542,7 @@
                 <w:sz w:val="20"/>
                 <w:szCs w:val="20"/>
               </w:rPr>
-              <w:t>Les modifications de données sont transactionnés par groupe chaque fois que nécessaire (transaction SQL, transaction distribuées</w:t>
-            </w:r>
-            <w:proofErr w:type="gramStart"/>
-            <w:r>
-              <w:rPr>
-                <w:sz w:val="20"/>
-                <w:szCs w:val="20"/>
-              </w:rPr>
-              <w:t xml:space="preserve"> ..</w:t>
-            </w:r>
-            <w:proofErr w:type="gramEnd"/>
-            <w:r>
-              <w:rPr>
-                <w:sz w:val="20"/>
-                <w:szCs w:val="20"/>
-              </w:rPr>
-              <w:t>) pour garantir la cohérence du référentiel de données.</w:t>
+              <w:t>Les modifications de données sont transactionnés par groupe chaque fois que nécessaire (transaction SQL, transaction distribuées ..) pour garantir la cohérence du référentiel de données.</w:t>
             </w:r>
           </w:p>
         </w:tc>
@@ -17072,14 +17011,27 @@
       <w:r>
         <w:t xml:space="preserve">Tableau </w:t>
       </w:r>
-      <w:fldSimple w:instr=" SEQ Tableau \* ARABIC ">
-        <w:r>
-          <w:rPr>
-            <w:noProof/>
-          </w:rPr>
-          <w:t>8</w:t>
-        </w:r>
-      </w:fldSimple>
+      <w:r>
+        <w:fldChar w:fldCharType="begin"/>
+      </w:r>
+      <w:r>
+        <w:instrText xml:space="preserve"> SEQ Tableau \* ARABIC </w:instrText>
+      </w:r>
+      <w:r>
+        <w:fldChar w:fldCharType="separate"/>
+      </w:r>
+      <w:r>
+        <w:rPr>
+          <w:noProof/>
+        </w:rPr>
+        <w:t>8</w:t>
+      </w:r>
+      <w:r>
+        <w:rPr>
+          <w:noProof/>
+        </w:rPr>
+        <w:fldChar w:fldCharType="end"/>
+      </w:r>
       <w:r>
         <w:t xml:space="preserve"> : Table d'évaluation de la gestion de l'information</w:t>
       </w:r>
@@ -17787,7 +17739,6 @@
               </w:rPr>
               <w:t xml:space="preserve">(type </w:t>
             </w:r>
-            <w:proofErr w:type="spellStart"/>
             <w:r>
               <w:rPr>
                 <w:sz w:val="20"/>
@@ -17800,15 +17751,7 @@
                 <w:sz w:val="20"/>
                 <w:szCs w:val="20"/>
               </w:rPr>
-              <w:t>raylog</w:t>
-            </w:r>
-            <w:proofErr w:type="spellEnd"/>
-            <w:r>
-              <w:rPr>
-                <w:sz w:val="20"/>
-                <w:szCs w:val="20"/>
-              </w:rPr>
-              <w:t>)</w:t>
+              <w:t>raylog)</w:t>
             </w:r>
             <w:r>
               <w:rPr>
@@ -19026,14 +18969,27 @@
       <w:r>
         <w:t xml:space="preserve">Tableau </w:t>
       </w:r>
-      <w:fldSimple w:instr=" SEQ Tableau \* ARABIC ">
-        <w:r>
-          <w:rPr>
-            <w:noProof/>
-          </w:rPr>
-          <w:t>9</w:t>
-        </w:r>
-      </w:fldSimple>
+      <w:r>
+        <w:fldChar w:fldCharType="begin"/>
+      </w:r>
+      <w:r>
+        <w:instrText xml:space="preserve"> SEQ Tableau \* ARABIC </w:instrText>
+      </w:r>
+      <w:r>
+        <w:fldChar w:fldCharType="separate"/>
+      </w:r>
+      <w:r>
+        <w:rPr>
+          <w:noProof/>
+        </w:rPr>
+        <w:t>9</w:t>
+      </w:r>
+      <w:r>
+        <w:rPr>
+          <w:noProof/>
+        </w:rPr>
+        <w:fldChar w:fldCharType="end"/>
+      </w:r>
       <w:r>
         <w:t xml:space="preserve"> : Table d'évaluation de </w:t>
       </w:r>
@@ -19776,23 +19732,7 @@
                 <w:sz w:val="20"/>
                 <w:szCs w:val="20"/>
               </w:rPr>
-              <w:t>est établie pour le projet et désigne un responsable (</w:t>
-            </w:r>
-            <w:proofErr w:type="spellStart"/>
-            <w:r>
-              <w:rPr>
-                <w:sz w:val="20"/>
-                <w:szCs w:val="20"/>
-              </w:rPr>
-              <w:t>Accountable</w:t>
-            </w:r>
-            <w:proofErr w:type="spellEnd"/>
-            <w:r>
-              <w:rPr>
-                <w:sz w:val="20"/>
-                <w:szCs w:val="20"/>
-              </w:rPr>
-              <w:t xml:space="preserve"> - A) unique pour chaque item.</w:t>
+              <w:t>est établie pour le projet et désigne un responsable (Accountable - A) unique pour chaque item.</w:t>
             </w:r>
           </w:p>
         </w:tc>
@@ -20506,39 +20446,7 @@
                 <w:sz w:val="20"/>
                 <w:szCs w:val="20"/>
               </w:rPr>
-              <w:t xml:space="preserve">s’appuie sur une norme ou un langage standardisé (UML, </w:t>
-            </w:r>
-            <w:proofErr w:type="spellStart"/>
-            <w:r>
-              <w:rPr>
-                <w:sz w:val="20"/>
-                <w:szCs w:val="20"/>
-              </w:rPr>
-              <w:t>SysML</w:t>
-            </w:r>
-            <w:proofErr w:type="spellEnd"/>
-            <w:r>
-              <w:rPr>
-                <w:sz w:val="20"/>
-                <w:szCs w:val="20"/>
-              </w:rPr>
-              <w:t xml:space="preserve">, </w:t>
-            </w:r>
-            <w:proofErr w:type="spellStart"/>
-            <w:r>
-              <w:rPr>
-                <w:sz w:val="20"/>
-                <w:szCs w:val="20"/>
-              </w:rPr>
-              <w:t>Archimate</w:t>
-            </w:r>
-            <w:proofErr w:type="spellEnd"/>
-            <w:r>
-              <w:rPr>
-                <w:sz w:val="20"/>
-                <w:szCs w:val="20"/>
-              </w:rPr>
-              <w:t>, BPMN …).</w:t>
+              <w:t>s’appuie sur une norme ou un langage standardisé (UML, SysML, Archimate, BPMN …).</w:t>
             </w:r>
           </w:p>
         </w:tc>
@@ -21273,30 +21181,14 @@
                 <w:sz w:val="20"/>
                 <w:szCs w:val="20"/>
               </w:rPr>
-              <w:t xml:space="preserve">ex : </w:t>
-            </w:r>
-            <w:proofErr w:type="spellStart"/>
-            <w:r>
-              <w:rPr>
-                <w:sz w:val="20"/>
-                <w:szCs w:val="20"/>
-              </w:rPr>
-              <w:t>S</w:t>
-            </w:r>
-            <w:r>
-              <w:rPr>
-                <w:sz w:val="20"/>
-                <w:szCs w:val="20"/>
-              </w:rPr>
-              <w:t>onarqube</w:t>
-            </w:r>
-            <w:proofErr w:type="spellEnd"/>
-            <w:r>
-              <w:rPr>
-                <w:sz w:val="20"/>
-                <w:szCs w:val="20"/>
-              </w:rPr>
-              <w:t>)</w:t>
+              <w:t>ex : S</w:t>
+            </w:r>
+            <w:r>
+              <w:rPr>
+                <w:sz w:val="20"/>
+                <w:szCs w:val="20"/>
+              </w:rPr>
+              <w:t>onarqube)</w:t>
             </w:r>
             <w:r>
               <w:rPr>
@@ -21445,14 +21337,27 @@
       <w:r>
         <w:t xml:space="preserve">Tableau </w:t>
       </w:r>
-      <w:fldSimple w:instr=" SEQ Tableau \* ARABIC ">
-        <w:r>
-          <w:rPr>
-            <w:noProof/>
-          </w:rPr>
-          <w:t>10</w:t>
-        </w:r>
-      </w:fldSimple>
+      <w:r>
+        <w:fldChar w:fldCharType="begin"/>
+      </w:r>
+      <w:r>
+        <w:instrText xml:space="preserve"> SEQ Tableau \* ARABIC </w:instrText>
+      </w:r>
+      <w:r>
+        <w:fldChar w:fldCharType="separate"/>
+      </w:r>
+      <w:r>
+        <w:rPr>
+          <w:noProof/>
+        </w:rPr>
+        <w:t>10</w:t>
+      </w:r>
+      <w:r>
+        <w:rPr>
+          <w:noProof/>
+        </w:rPr>
+        <w:fldChar w:fldCharType="end"/>
+      </w:r>
       <w:r>
         <w:t xml:space="preserve"> : Table d'évaluation de </w:t>
       </w:r>
@@ -21969,18 +21874,8 @@
                 <w:sz w:val="44"/>
                 <w:szCs w:val="44"/>
               </w:rPr>
-              <w:t xml:space="preserve">David </w:t>
-            </w:r>
-            <w:proofErr w:type="spellStart"/>
-            <w:r>
-              <w:rPr>
-                <w:rFonts w:ascii="Vladimir Script" w:hAnsi="Vladimir Script"/>
-                <w:sz w:val="44"/>
-                <w:szCs w:val="44"/>
-              </w:rPr>
-              <w:t>Evan</w:t>
-            </w:r>
-            <w:proofErr w:type="spellEnd"/>
+              <w:t>David Evan</w:t>
+            </w:r>
           </w:p>
         </w:tc>
         <w:tc>
@@ -22407,14 +22302,27 @@
       <w:r>
         <w:t xml:space="preserve">Tableau </w:t>
       </w:r>
-      <w:fldSimple w:instr=" SEQ Tableau \* ARABIC ">
-        <w:r>
-          <w:rPr>
-            <w:noProof/>
-          </w:rPr>
-          <w:t>11</w:t>
-        </w:r>
-      </w:fldSimple>
+      <w:r>
+        <w:fldChar w:fldCharType="begin"/>
+      </w:r>
+      <w:r>
+        <w:instrText xml:space="preserve"> SEQ Tableau \* ARABIC </w:instrText>
+      </w:r>
+      <w:r>
+        <w:fldChar w:fldCharType="separate"/>
+      </w:r>
+      <w:r>
+        <w:rPr>
+          <w:noProof/>
+        </w:rPr>
+        <w:t>11</w:t>
+      </w:r>
+      <w:r>
+        <w:rPr>
+          <w:noProof/>
+        </w:rPr>
+        <w:fldChar w:fldCharType="end"/>
+      </w:r>
       <w:r>
         <w:t xml:space="preserve"> : Liste des parties prenantes approuvant le présent document</w:t>
       </w:r>
@@ -23676,7 +23584,6 @@
         </mc:Fallback>
       </mc:AlternateContent>
     </w:r>
-    <w:proofErr w:type="spellStart"/>
     <w:r>
       <w:rPr>
         <w:rFonts w:ascii="Calibri" w:hAnsi="Calibri" w:cs="Calibri"/>
@@ -23685,18 +23592,7 @@
         <w:sz w:val="20"/>
         <w:szCs w:val="20"/>
       </w:rPr>
-      <w:t>SuperTechSoft</w:t>
-    </w:r>
-    <w:proofErr w:type="spellEnd"/>
-    <w:r>
-      <w:rPr>
-        <w:rFonts w:ascii="Calibri" w:hAnsi="Calibri" w:cs="Calibri"/>
-        <w:i/>
-        <w:color w:val="000000"/>
-        <w:sz w:val="20"/>
-        <w:szCs w:val="20"/>
-      </w:rPr>
-      <w:t xml:space="preserve"> – </w:t>
+      <w:t xml:space="preserve">SuperTechSoft – </w:t>
     </w:r>
     <w:r>
       <w:rPr>
@@ -23788,7 +23684,6 @@
         <w:color w:val="000000"/>
       </w:rPr>
     </w:pPr>
-    <w:proofErr w:type="spellStart"/>
     <w:r>
       <w:rPr>
         <w:rFonts w:ascii="Calibri" w:hAnsi="Calibri" w:cs="Calibri"/>
@@ -23797,18 +23692,7 @@
         <w:sz w:val="20"/>
         <w:szCs w:val="20"/>
       </w:rPr>
-      <w:t>SuperTechSoft</w:t>
-    </w:r>
-    <w:proofErr w:type="spellEnd"/>
-    <w:r>
-      <w:rPr>
-        <w:rFonts w:ascii="Calibri" w:hAnsi="Calibri" w:cs="Calibri"/>
-        <w:i/>
-        <w:color w:val="000000"/>
-        <w:sz w:val="20"/>
-        <w:szCs w:val="20"/>
-      </w:rPr>
-      <w:t xml:space="preserve"> – SCS Gestion Electronique des Documents</w:t>
+      <w:t>SuperTechSoft – SCS Gestion Electronique des Documents</w:t>
     </w:r>
     <w:r>
       <w:rPr>
@@ -24081,7 +23965,6 @@
         </mc:Fallback>
       </mc:AlternateContent>
     </w:r>
-    <w:proofErr w:type="spellStart"/>
     <w:r>
       <w:rPr>
         <w:rFonts w:ascii="Calibri" w:hAnsi="Calibri" w:cs="Calibri"/>
@@ -24090,18 +23973,7 @@
         <w:sz w:val="20"/>
         <w:szCs w:val="20"/>
       </w:rPr>
-      <w:t>SuperTechSoft</w:t>
-    </w:r>
-    <w:proofErr w:type="spellEnd"/>
-    <w:r>
-      <w:rPr>
-        <w:rFonts w:ascii="Calibri" w:hAnsi="Calibri" w:cs="Calibri"/>
-        <w:i/>
-        <w:color w:val="000000"/>
-        <w:sz w:val="20"/>
-        <w:szCs w:val="20"/>
-      </w:rPr>
-      <w:t xml:space="preserve"> – SCS Gestion Electronique des Documents</w:t>
+      <w:t>SuperTechSoft – SCS Gestion Electronique des Documents</w:t>
     </w:r>
     <w:r>
       <w:rPr>
@@ -24374,7 +24246,6 @@
         </mc:Fallback>
       </mc:AlternateContent>
     </w:r>
-    <w:proofErr w:type="spellStart"/>
     <w:r>
       <w:rPr>
         <w:rFonts w:ascii="Calibri" w:hAnsi="Calibri" w:cs="Calibri"/>
@@ -24383,18 +24254,7 @@
         <w:sz w:val="20"/>
         <w:szCs w:val="20"/>
       </w:rPr>
-      <w:t>SuperTechSoft</w:t>
-    </w:r>
-    <w:proofErr w:type="spellEnd"/>
-    <w:r>
-      <w:rPr>
-        <w:rFonts w:ascii="Calibri" w:hAnsi="Calibri" w:cs="Calibri"/>
-        <w:i/>
-        <w:color w:val="000000"/>
-        <w:sz w:val="20"/>
-        <w:szCs w:val="20"/>
-      </w:rPr>
-      <w:t xml:space="preserve"> – SCS Gestion Electronique des Documents</w:t>
+      <w:t>SuperTechSoft – SCS Gestion Electronique des Documents</w:t>
     </w:r>
     <w:r>
       <w:rPr>
@@ -24461,27 +24321,14 @@
     <w:pPr>
       <w:pStyle w:val="En-tte"/>
     </w:pPr>
-    <w:r>
-      <w:fldChar w:fldCharType="begin"/>
-    </w:r>
-    <w:r>
-      <w:instrText xml:space="preserve"> STYLEREF  "Titre 1"  \* MERGEFORMAT </w:instrText>
-    </w:r>
-    <w:r>
-      <w:fldChar w:fldCharType="separate"/>
-    </w:r>
-    <w:r>
-      <w:rPr>
-        <w:noProof/>
-      </w:rPr>
-      <w:t>SYNTHÈSE DE L’ÉVALUATION</w:t>
-    </w:r>
-    <w:r>
-      <w:rPr>
-        <w:noProof/>
-      </w:rPr>
-      <w:fldChar w:fldCharType="end"/>
-    </w:r>
+    <w:fldSimple w:instr=" STYLEREF  &quot;Titre 1&quot;  \* MERGEFORMAT ">
+      <w:r>
+        <w:rPr>
+          <w:noProof/>
+        </w:rPr>
+        <w:t>SYNTHÈSE DE L’ÉVALUATION</w:t>
+      </w:r>
+    </w:fldSimple>
     <w:r>
       <w:rPr>
         <w:noProof/>
@@ -24528,27 +24375,14 @@
     <w:pPr>
       <w:pStyle w:val="En-tte"/>
     </w:pPr>
-    <w:r>
-      <w:fldChar w:fldCharType="begin"/>
-    </w:r>
-    <w:r>
-      <w:instrText xml:space="preserve"> STYLEREF  "Titre 1"  \* MERGEFORMAT </w:instrText>
-    </w:r>
-    <w:r>
-      <w:fldChar w:fldCharType="separate"/>
-    </w:r>
-    <w:r>
-      <w:rPr>
-        <w:noProof/>
-      </w:rPr>
-      <w:t>ÉVALUATION DE LA CONFORMITÉ</w:t>
-    </w:r>
-    <w:r>
-      <w:rPr>
-        <w:noProof/>
-      </w:rPr>
-      <w:fldChar w:fldCharType="end"/>
-    </w:r>
+    <w:fldSimple w:instr=" STYLEREF  &quot;Titre 1&quot;  \* MERGEFORMAT ">
+      <w:r>
+        <w:rPr>
+          <w:noProof/>
+        </w:rPr>
+        <w:t>TABLES DES RÉFÉRENCES</w:t>
+      </w:r>
+    </w:fldSimple>
     <w:r>
       <w:rPr>
         <w:noProof/>
@@ -32126,28 +31960,28 @@
 </file>
 
 <file path=customXml/item1.xml><?xml version="1.0" encoding="utf-8"?>
+<b:Sources xmlns:b="http://schemas.openxmlformats.org/officeDocument/2006/bibliography" xmlns="http://schemas.openxmlformats.org/officeDocument/2006/bibliography" SelectedStyle="\APASixthEditionOfficeOnline.xsl" StyleName="APA" Version="6"/>
+</file>
+
+<file path=customXml/item2.xml><?xml version="1.0" encoding="utf-8"?>
 <go:gDocsCustomXmlDataStorage xmlns:go="http://customooxmlschemas.google.com/" xmlns:r="http://schemas.openxmlformats.org/officeDocument/2006/relationships">
   <go:docsCustomData xmlns:go="http://customooxmlschemas.google.com/" roundtripDataSignature="AMtx7mj8bvlXyk6gfbrLwJXO/FvWiC9Yig==">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</go:docsCustomData>
 </go:gDocsCustomXmlDataStorage>
 </file>
 
-<file path=customXml/item2.xml><?xml version="1.0" encoding="utf-8"?>
-<b:Sources xmlns:b="http://schemas.openxmlformats.org/officeDocument/2006/bibliography" xmlns="http://schemas.openxmlformats.org/officeDocument/2006/bibliography" SelectedStyle="\APASixthEditionOfficeOnline.xsl" StyleName="APA" Version="6"/>
+<file path=customXml/itemProps1.xml><?xml version="1.0" encoding="utf-8"?>
+<ds:datastoreItem xmlns:ds="http://schemas.openxmlformats.org/officeDocument/2006/customXml" ds:itemID="{4B096B17-6408-4466-8E14-340F741101A8}">
+  <ds:schemaRefs>
+    <ds:schemaRef ds:uri="http://schemas.openxmlformats.org/officeDocument/2006/bibliography"/>
+  </ds:schemaRefs>
+</ds:datastoreItem>
 </file>
 
-<file path=customXml/itemProps1.xml><?xml version="1.0" encoding="utf-8"?>
+<file path=customXml/itemProps2.xml><?xml version="1.0" encoding="utf-8"?>
 <ds:datastoreItem xmlns:ds="http://schemas.openxmlformats.org/officeDocument/2006/customXml" ds:itemID="{11111111-1234-1234-1234-123412341234}">
   <ds:schemaRefs>
     <ds:schemaRef ds:uri="http://customooxmlschemas.google.com/"/>
     <ds:schemaRef ds:uri="http://schemas.openxmlformats.org/officeDocument/2006/relationships"/>
   </ds:schemaRefs>
 </ds:datastoreItem>
-</file>
-
-<file path=customXml/itemProps2.xml><?xml version="1.0" encoding="utf-8"?>
-<ds:datastoreItem xmlns:ds="http://schemas.openxmlformats.org/officeDocument/2006/customXml" ds:itemID="{4B096B17-6408-4466-8E14-340F741101A8}">
-  <ds:schemaRefs>
-    <ds:schemaRef ds:uri="http://schemas.openxmlformats.org/officeDocument/2006/bibliography"/>
-  </ds:schemaRefs>
-</ds:datastoreItem>
 </file>
</xml_diff>